<commit_message>
feat: implement rate-limiting fallback to backup Gemini models in Streamlit app
</commit_message>
<xml_diff>
--- a/documents/Resume.docx
+++ b/documents/Resume.docx
@@ -4,1148 +4,47 @@
   <w:body>
     <w:p>
       <w:pPr>
-        <w:pStyle w:val="Heading1"/>
-        <w:spacing w:before="0" w:after="0" w:line="240" w:lineRule="auto"/>
-        <w:rPr>
-          <w:rFonts w:ascii="Arial" w:hAnsi="Arial" w:cs="Arial"/>
-        </w:rPr>
-      </w:pPr>
-      <w:r>
-        <w:rPr>
-          <w:rFonts w:ascii="Arial" w:hAnsi="Arial" w:cs="Arial"/>
-        </w:rPr>
-        <w:t>Noah Haag</w:t>
-      </w:r>
-    </w:p>
-    <w:p>
-      <w:pPr>
-        <w:spacing w:after="0" w:line="240" w:lineRule="auto"/>
-        <w:rPr>
-          <w:rFonts w:ascii="Arial" w:hAnsi="Arial" w:cs="Arial"/>
-        </w:rPr>
-      </w:pPr>
-      <w:r>
-        <w:rPr>
-          <w:rFonts w:ascii="Arial" w:hAnsi="Arial" w:cs="Arial"/>
-        </w:rPr>
-        <w:t xml:space="preserve">13 South St  |  Grafton, MA 01519  |  610-888-1609  | noahhaag1998@gmail.com https://www.linkedin.com/in/noah-haag-961691161/ | https://github.com/NoahHaag </w:t>
-      </w:r>
-    </w:p>
-    <w:p>
-      <w:pPr>
-        <w:spacing w:after="0" w:line="240" w:lineRule="auto"/>
-        <w:rPr>
-          <w:rFonts w:ascii="Arial" w:hAnsi="Arial" w:cs="Arial"/>
-        </w:rPr>
-      </w:pPr>
-    </w:p>
-    <w:p>
-      <w:pPr>
         <w:pStyle w:val="Heading2"/>
         <w:spacing w:before="0" w:after="0" w:line="240" w:lineRule="auto"/>
         <w:rPr>
-          <w:rFonts w:ascii="Arial" w:hAnsi="Arial" w:cs="Arial"/>
-        </w:rPr>
-      </w:pPr>
-      <w:r>
-        <w:rPr>
-          <w:rFonts w:ascii="Arial" w:hAnsi="Arial" w:cs="Arial"/>
-        </w:rPr>
-        <w:t>Professional Summary</w:t>
-      </w:r>
+          <w:rFonts w:ascii="Times New Roman" w:hAnsi="Times New Roman" w:cs="Times New Roman"/>
+          <w:color w:val="auto"/>
+        </w:rPr>
+      </w:pPr>
     </w:p>
     <w:p>
       <w:pPr>
         <w:pStyle w:val="Heading2"/>
         <w:spacing w:before="0" w:after="0" w:line="240" w:lineRule="auto"/>
         <w:rPr>
-          <w:rFonts w:ascii="Arial" w:eastAsiaTheme="minorHAnsi" w:hAnsi="Arial" w:cs="Arial"/>
+          <w:rFonts w:ascii="Times New Roman" w:hAnsi="Times New Roman" w:cs="Times New Roman"/>
           <w:color w:val="auto"/>
-          <w:sz w:val="22"/>
-          <w:szCs w:val="22"/>
-        </w:rPr>
-      </w:pPr>
-      <w:r>
-        <w:rPr>
-          <w:rFonts w:ascii="Arial" w:eastAsiaTheme="minorHAnsi" w:hAnsi="Arial" w:cs="Arial"/>
+          <w:u w:val="single"/>
+        </w:rPr>
+      </w:pPr>
+      <w:r>
+        <w:rPr>
+          <w:rFonts w:ascii="Times New Roman" w:eastAsia="Calibri" w:hAnsi="Times New Roman" w:cs="Times New Roman"/>
+          <w:noProof/>
           <w:color w:val="auto"/>
-          <w:sz w:val="22"/>
-          <w:szCs w:val="22"/>
-        </w:rPr>
-        <w:t>Dynamic Marine Biologist and Data Scientist with an M.S. in Environmental Science and Policy, recognized for leading interdisciplinary research teams and delivering actionable insights through advanced analytics. Experienced in ecological fieldwork, machine learning, and scientific communication, with a proven ability to manage complex environmental projects from conception to completion. Passionate about leveraging data-driven approaches to solve pressing marine and environmental challenges, and eager to contribute to innovative research and conservation initiatives within a forward-thinking scientific organization.</w:t>
-      </w:r>
-    </w:p>
-    <w:p>
-      <w:pPr>
-        <w:spacing w:after="0" w:line="240" w:lineRule="auto"/>
-        <w:rPr>
-          <w:rFonts w:ascii="Arial" w:hAnsi="Arial" w:cs="Arial"/>
-        </w:rPr>
-      </w:pPr>
-    </w:p>
-    <w:p>
-      <w:pPr>
-        <w:pStyle w:val="Heading2"/>
-        <w:spacing w:before="0" w:after="0" w:line="240" w:lineRule="auto"/>
-        <w:rPr>
-          <w:rFonts w:ascii="Arial" w:hAnsi="Arial" w:cs="Arial"/>
-        </w:rPr>
-      </w:pPr>
-      <w:r>
-        <w:rPr>
-          <w:rFonts w:ascii="Arial" w:hAnsi="Arial" w:cs="Arial"/>
-        </w:rPr>
-        <w:t>Skills</w:t>
-      </w:r>
-    </w:p>
-    <w:p>
-      <w:pPr>
-        <w:pStyle w:val="Heading2"/>
-        <w:numPr>
-          <w:ilvl w:val="0"/>
-          <w:numId w:val="13"/>
-        </w:numPr>
-        <w:spacing w:before="0" w:after="0" w:line="240" w:lineRule="auto"/>
-        <w:rPr>
-          <w:rFonts w:ascii="Arial" w:eastAsiaTheme="minorHAnsi" w:hAnsi="Arial" w:cs="Arial"/>
-          <w:color w:val="auto"/>
-          <w:sz w:val="22"/>
-          <w:szCs w:val="22"/>
-        </w:rPr>
-      </w:pPr>
-      <w:r>
-        <w:rPr>
-          <w:rFonts w:ascii="Arial" w:eastAsiaTheme="minorHAnsi" w:hAnsi="Arial" w:cs="Arial"/>
-          <w:b/>
-          <w:bCs/>
-          <w:color w:val="auto"/>
-          <w:sz w:val="22"/>
-          <w:szCs w:val="22"/>
-        </w:rPr>
-        <w:t>Technical Skills</w:t>
-      </w:r>
-      <w:r>
-        <w:rPr>
-          <w:rFonts w:ascii="Arial" w:eastAsiaTheme="minorHAnsi" w:hAnsi="Arial" w:cs="Arial"/>
-          <w:color w:val="auto"/>
-          <w:sz w:val="22"/>
-          <w:szCs w:val="22"/>
-        </w:rPr>
-        <w:t>: Python, R, ArcGIS, Tableau</w:t>
-      </w:r>
-    </w:p>
-    <w:p>
-      <w:pPr>
-        <w:pStyle w:val="ListParagraph"/>
-        <w:numPr>
-          <w:ilvl w:val="0"/>
-          <w:numId w:val="13"/>
-        </w:numPr>
-        <w:spacing w:after="0" w:line="240" w:lineRule="auto"/>
-        <w:rPr>
-          <w:rFonts w:ascii="Arial" w:hAnsi="Arial" w:cs="Arial"/>
-          <w:b/>
-          <w:bCs/>
-        </w:rPr>
-      </w:pPr>
-      <w:r>
-        <w:rPr>
-          <w:rFonts w:ascii="Arial" w:hAnsi="Arial" w:cs="Arial"/>
-          <w:b/>
-          <w:bCs/>
-        </w:rPr>
-        <w:t>A</w:t>
-      </w:r>
-      <w:r>
-        <w:rPr>
-          <w:rFonts w:ascii="Arial" w:hAnsi="Arial" w:cs="Arial"/>
-          <w:b/>
-          <w:bCs/>
-        </w:rPr>
-        <w:t xml:space="preserve">I &amp; Programming: </w:t>
-      </w:r>
-      <w:r>
-        <w:rPr>
-          <w:rFonts w:ascii="Arial" w:hAnsi="Arial" w:cs="Arial"/>
-        </w:rPr>
-        <w:t>Agent Development Kit (ADK)</w:t>
-      </w:r>
-      <w:r>
-        <w:rPr>
-          <w:rFonts w:ascii="Arial" w:hAnsi="Arial" w:cs="Arial"/>
-        </w:rPr>
-        <w:t xml:space="preserve">, Machine Learning, Gemini, </w:t>
-      </w:r>
-      <w:proofErr w:type="spellStart"/>
-      <w:r>
-        <w:rPr>
-          <w:rFonts w:ascii="Arial" w:hAnsi="Arial" w:cs="Arial"/>
-        </w:rPr>
-        <w:t>Ollama</w:t>
-      </w:r>
-      <w:proofErr w:type="spellEnd"/>
-      <w:r>
-        <w:rPr>
-          <w:rFonts w:ascii="Arial" w:hAnsi="Arial" w:cs="Arial"/>
-        </w:rPr>
-        <w:t>, Kaggle</w:t>
-      </w:r>
-      <w:r>
-        <w:rPr>
-          <w:rFonts w:ascii="Arial" w:hAnsi="Arial" w:cs="Arial"/>
-        </w:rPr>
-        <w:t xml:space="preserve">, </w:t>
-      </w:r>
-      <w:proofErr w:type="spellStart"/>
-      <w:r>
-        <w:rPr>
-          <w:rFonts w:ascii="Arial" w:hAnsi="Arial" w:cs="Arial"/>
-        </w:rPr>
-        <w:t>LangChain</w:t>
-      </w:r>
-      <w:proofErr w:type="spellEnd"/>
-    </w:p>
-    <w:p>
-      <w:pPr>
-        <w:pStyle w:val="Heading2"/>
-        <w:numPr>
-          <w:ilvl w:val="0"/>
-          <w:numId w:val="13"/>
-        </w:numPr>
-        <w:spacing w:before="0" w:after="0" w:line="240" w:lineRule="auto"/>
-        <w:rPr>
-          <w:rFonts w:ascii="Arial" w:eastAsiaTheme="minorHAnsi" w:hAnsi="Arial" w:cs="Arial"/>
-          <w:color w:val="auto"/>
-          <w:sz w:val="22"/>
-          <w:szCs w:val="22"/>
-        </w:rPr>
-      </w:pPr>
-      <w:r>
-        <w:rPr>
-          <w:rFonts w:ascii="Arial" w:eastAsiaTheme="minorHAnsi" w:hAnsi="Arial" w:cs="Arial"/>
-          <w:b/>
-          <w:bCs/>
-          <w:color w:val="auto"/>
-          <w:sz w:val="22"/>
-          <w:szCs w:val="22"/>
-        </w:rPr>
-        <w:t>Field &amp; Research Skills</w:t>
-      </w:r>
-      <w:r>
-        <w:rPr>
-          <w:rFonts w:ascii="Arial" w:eastAsiaTheme="minorHAnsi" w:hAnsi="Arial" w:cs="Arial"/>
-          <w:color w:val="auto"/>
-          <w:sz w:val="22"/>
-          <w:szCs w:val="22"/>
-        </w:rPr>
-        <w:t>: Ecological Fieldwork, Data Collection, SCUBA Diving, Protected Species Observation</w:t>
-      </w:r>
-    </w:p>
-    <w:p>
-      <w:pPr>
-        <w:pStyle w:val="Heading2"/>
-        <w:numPr>
-          <w:ilvl w:val="0"/>
-          <w:numId w:val="13"/>
-        </w:numPr>
-        <w:spacing w:before="0" w:after="0" w:line="240" w:lineRule="auto"/>
-        <w:rPr>
-          <w:rFonts w:ascii="Arial" w:eastAsiaTheme="minorHAnsi" w:hAnsi="Arial" w:cs="Arial"/>
-          <w:color w:val="auto"/>
-          <w:sz w:val="22"/>
-          <w:szCs w:val="22"/>
-        </w:rPr>
-      </w:pPr>
-      <w:r>
-        <w:rPr>
-          <w:rFonts w:ascii="Arial" w:eastAsiaTheme="minorHAnsi" w:hAnsi="Arial" w:cs="Arial"/>
-          <w:b/>
-          <w:bCs/>
-          <w:color w:val="auto"/>
-          <w:sz w:val="22"/>
-          <w:szCs w:val="22"/>
-        </w:rPr>
-        <w:t>Project &amp; Leadership Skills</w:t>
-      </w:r>
-      <w:r>
-        <w:rPr>
-          <w:rFonts w:ascii="Arial" w:eastAsiaTheme="minorHAnsi" w:hAnsi="Arial" w:cs="Arial"/>
-          <w:color w:val="auto"/>
-          <w:sz w:val="22"/>
-          <w:szCs w:val="22"/>
-        </w:rPr>
-        <w:t>: Project Management, Team Leadership, Scientific Communication</w:t>
-      </w:r>
-    </w:p>
-    <w:p>
-      <w:pPr>
-        <w:spacing w:after="0" w:line="240" w:lineRule="auto"/>
-      </w:pPr>
-    </w:p>
-    <w:p>
-      <w:pPr>
-        <w:pStyle w:val="Heading2"/>
-        <w:spacing w:before="0" w:after="0" w:line="240" w:lineRule="auto"/>
-        <w:rPr>
-          <w:rFonts w:ascii="Arial" w:eastAsiaTheme="minorHAnsi" w:hAnsi="Arial" w:cs="Arial"/>
-          <w:color w:val="auto"/>
-          <w:sz w:val="22"/>
-          <w:szCs w:val="22"/>
-        </w:rPr>
-      </w:pPr>
-      <w:r>
-        <w:rPr>
-          <w:rFonts w:ascii="Arial" w:hAnsi="Arial" w:cs="Arial"/>
-        </w:rPr>
-        <w:t>Experience</w:t>
-      </w:r>
-    </w:p>
-    <w:p>
-      <w:pPr>
-        <w:spacing w:after="0" w:line="240" w:lineRule="auto"/>
-        <w:rPr>
-          <w:rFonts w:ascii="Arial" w:hAnsi="Arial" w:cs="Arial"/>
-          <w:b/>
-          <w:bCs/>
-        </w:rPr>
-      </w:pPr>
-      <w:r>
-        <w:rPr>
-          <w:rFonts w:ascii="Arial" w:hAnsi="Arial" w:cs="Arial"/>
-          <w:b/>
-          <w:bCs/>
-        </w:rPr>
-        <w:t>Teaching Assistant, Three Seas Program</w:t>
-      </w:r>
-    </w:p>
-    <w:p>
-      <w:pPr>
-        <w:spacing w:after="0" w:line="240" w:lineRule="auto"/>
-        <w:rPr>
-          <w:rFonts w:ascii="Arial" w:hAnsi="Arial" w:cs="Arial"/>
-        </w:rPr>
-      </w:pPr>
-      <w:r>
-        <w:rPr>
-          <w:rFonts w:ascii="Arial" w:hAnsi="Arial" w:cs="Arial"/>
-        </w:rPr>
-        <w:t>Northeastern University</w:t>
-      </w:r>
-      <w:r>
-        <w:rPr>
-          <w:rFonts w:ascii="Arial" w:hAnsi="Arial" w:cs="Arial"/>
-        </w:rPr>
-        <w:t xml:space="preserve">, </w:t>
-      </w:r>
-      <w:r>
-        <w:rPr>
-          <w:rFonts w:ascii="Arial" w:hAnsi="Arial" w:cs="Arial"/>
-        </w:rPr>
-        <w:t>Boston, MA</w:t>
-      </w:r>
-      <w:r>
-        <w:rPr>
-          <w:rFonts w:ascii="Arial" w:hAnsi="Arial" w:cs="Arial"/>
-        </w:rPr>
-        <w:t xml:space="preserve">  |  </w:t>
-      </w:r>
-      <w:r>
-        <w:rPr>
-          <w:rFonts w:ascii="Arial" w:hAnsi="Arial" w:cs="Arial"/>
-        </w:rPr>
-        <w:t>June 2022</w:t>
-      </w:r>
-      <w:r>
-        <w:rPr>
-          <w:rFonts w:ascii="Arial" w:hAnsi="Arial" w:cs="Arial"/>
-        </w:rPr>
-        <w:t xml:space="preserve"> – </w:t>
-      </w:r>
-      <w:r>
-        <w:rPr>
-          <w:rFonts w:ascii="Arial" w:hAnsi="Arial" w:cs="Arial"/>
-        </w:rPr>
-        <w:t>May 2024</w:t>
-      </w:r>
-    </w:p>
-    <w:p>
-      <w:pPr>
-        <w:pStyle w:val="ListParagraph"/>
-        <w:numPr>
-          <w:ilvl w:val="0"/>
-          <w:numId w:val="10"/>
-        </w:numPr>
-        <w:spacing w:after="0" w:line="240" w:lineRule="auto"/>
-        <w:rPr>
-          <w:rFonts w:ascii="Arial" w:eastAsia="Times New Roman" w:hAnsi="Arial" w:cs="Arial"/>
           <w:kern w:val="0"/>
-          <w:sz w:val="21"/>
-          <w:szCs w:val="21"/>
-          <w14:ligatures w14:val="none"/>
-        </w:rPr>
-      </w:pPr>
-      <w:r>
-        <w:rPr>
-          <w:rFonts w:ascii="Arial" w:eastAsia="Times New Roman" w:hAnsi="Arial" w:cs="Arial"/>
-          <w:kern w:val="0"/>
-          <w:sz w:val="21"/>
-          <w:szCs w:val="21"/>
-          <w14:ligatures w14:val="none"/>
-        </w:rPr>
-        <w:t xml:space="preserve">Mentored 20+ students in AAUS diving protocols and safety. </w:t>
-      </w:r>
-    </w:p>
-    <w:p>
-      <w:pPr>
-        <w:pStyle w:val="ListParagraph"/>
-        <w:numPr>
-          <w:ilvl w:val="0"/>
-          <w:numId w:val="10"/>
-        </w:numPr>
-        <w:spacing w:after="0" w:line="240" w:lineRule="auto"/>
-        <w:rPr>
-          <w:rFonts w:ascii="Arial" w:eastAsia="Times New Roman" w:hAnsi="Arial" w:cs="Arial"/>
-          <w:kern w:val="0"/>
-          <w:sz w:val="21"/>
-          <w:szCs w:val="21"/>
-          <w14:ligatures w14:val="none"/>
-        </w:rPr>
-      </w:pPr>
-      <w:r>
-        <w:rPr>
-          <w:rFonts w:ascii="Arial" w:eastAsia="Times New Roman" w:hAnsi="Arial" w:cs="Arial"/>
-          <w:kern w:val="0"/>
-          <w:sz w:val="21"/>
-          <w:szCs w:val="21"/>
-          <w14:ligatures w14:val="none"/>
-        </w:rPr>
-        <w:t xml:space="preserve">Developed quizzes to assess diving theory comprehension. </w:t>
-      </w:r>
-    </w:p>
-    <w:p>
-      <w:pPr>
-        <w:pStyle w:val="ListParagraph"/>
-        <w:numPr>
-          <w:ilvl w:val="0"/>
-          <w:numId w:val="10"/>
-        </w:numPr>
-        <w:spacing w:after="0" w:line="240" w:lineRule="auto"/>
-        <w:rPr>
-          <w:rFonts w:ascii="Arial" w:eastAsia="Times New Roman" w:hAnsi="Arial" w:cs="Arial"/>
-          <w:kern w:val="0"/>
-          <w:sz w:val="21"/>
-          <w:szCs w:val="21"/>
-          <w14:ligatures w14:val="none"/>
-        </w:rPr>
-      </w:pPr>
-      <w:r>
-        <w:rPr>
-          <w:rFonts w:ascii="Arial" w:eastAsia="Times New Roman" w:hAnsi="Arial" w:cs="Arial"/>
-          <w:kern w:val="0"/>
-          <w:sz w:val="21"/>
-          <w:szCs w:val="21"/>
-          <w14:ligatures w14:val="none"/>
-        </w:rPr>
-        <w:t>Managed diving equipment and supervised hands-on training.</w:t>
-      </w:r>
-    </w:p>
-    <w:p>
-      <w:pPr>
-        <w:spacing w:after="0" w:line="240" w:lineRule="auto"/>
-        <w:rPr>
-          <w:rFonts w:ascii="Arial" w:hAnsi="Arial" w:cs="Arial"/>
-          <w:b/>
-          <w:bCs/>
-        </w:rPr>
-      </w:pPr>
-      <w:r>
-        <w:rPr>
-          <w:rFonts w:ascii="Arial" w:hAnsi="Arial" w:cs="Arial"/>
-          <w:b/>
-          <w:bCs/>
-        </w:rPr>
-        <w:t>Marine Ecology Research Technician, Kimbro Lab</w:t>
-      </w:r>
-    </w:p>
-    <w:p>
-      <w:pPr>
-        <w:spacing w:after="0" w:line="240" w:lineRule="auto"/>
-        <w:rPr>
-          <w:rFonts w:ascii="Arial" w:hAnsi="Arial" w:cs="Arial"/>
-        </w:rPr>
-      </w:pPr>
-      <w:r>
-        <w:rPr>
-          <w:rFonts w:ascii="Arial" w:hAnsi="Arial" w:cs="Arial"/>
-        </w:rPr>
-        <w:t>Northeastern University, Boston, MA  </w:t>
-      </w:r>
-      <w:r>
-        <w:rPr>
-          <w:rFonts w:ascii="Arial" w:hAnsi="Arial" w:cs="Arial"/>
-        </w:rPr>
-        <w:t xml:space="preserve">|  </w:t>
-      </w:r>
-      <w:r>
-        <w:rPr>
-          <w:rFonts w:ascii="Arial" w:hAnsi="Arial" w:cs="Arial"/>
-        </w:rPr>
-        <w:t xml:space="preserve">August 2022 </w:t>
-      </w:r>
-      <w:r>
-        <w:rPr>
-          <w:rFonts w:ascii="Arial" w:hAnsi="Arial" w:cs="Arial"/>
-        </w:rPr>
-        <w:t xml:space="preserve">– </w:t>
-      </w:r>
-      <w:r>
-        <w:rPr>
-          <w:rFonts w:ascii="Arial" w:hAnsi="Arial" w:cs="Arial"/>
-        </w:rPr>
-        <w:t>May 2023</w:t>
-      </w:r>
-    </w:p>
-    <w:p>
-      <w:pPr>
-        <w:pStyle w:val="ListParagraph"/>
-        <w:numPr>
-          <w:ilvl w:val="0"/>
-          <w:numId w:val="12"/>
-        </w:numPr>
-        <w:spacing w:after="0" w:line="240" w:lineRule="auto"/>
-        <w:rPr>
-          <w:rFonts w:ascii="Arial" w:hAnsi="Arial" w:cs="Arial"/>
-        </w:rPr>
-      </w:pPr>
-      <w:r>
-        <w:rPr>
-          <w:rFonts w:ascii="Arial" w:eastAsia="Times New Roman" w:hAnsi="Arial" w:cs="Arial"/>
-          <w:kern w:val="0"/>
-          <w:sz w:val="21"/>
-          <w:szCs w:val="21"/>
-          <w14:ligatures w14:val="none"/>
-        </w:rPr>
-        <w:t xml:space="preserve">Led meta-analysis on Artificial Reef Units using R and ArcGIS. </w:t>
-      </w:r>
-    </w:p>
-    <w:p>
-      <w:pPr>
-        <w:pStyle w:val="ListParagraph"/>
-        <w:numPr>
-          <w:ilvl w:val="0"/>
-          <w:numId w:val="12"/>
-        </w:numPr>
-        <w:spacing w:after="0" w:line="240" w:lineRule="auto"/>
-        <w:rPr>
-          <w:rFonts w:ascii="Arial" w:hAnsi="Arial" w:cs="Arial"/>
-        </w:rPr>
-      </w:pPr>
-      <w:r>
-        <w:rPr>
-          <w:rFonts w:ascii="Arial" w:eastAsia="Times New Roman" w:hAnsi="Arial" w:cs="Arial"/>
-          <w:kern w:val="0"/>
-          <w:sz w:val="21"/>
-          <w:szCs w:val="21"/>
-          <w14:ligatures w14:val="none"/>
-        </w:rPr>
-        <w:t xml:space="preserve">Synthesized scientific literature and created spatial visualizations. </w:t>
-      </w:r>
-    </w:p>
-    <w:p>
-      <w:pPr>
-        <w:pStyle w:val="ListParagraph"/>
-        <w:numPr>
-          <w:ilvl w:val="0"/>
-          <w:numId w:val="12"/>
-        </w:numPr>
-        <w:spacing w:after="0" w:line="240" w:lineRule="auto"/>
-        <w:rPr>
-          <w:rFonts w:ascii="Arial" w:hAnsi="Arial" w:cs="Arial"/>
-        </w:rPr>
-      </w:pPr>
-      <w:r>
-        <w:rPr>
-          <w:rFonts w:ascii="Arial" w:eastAsia="Times New Roman" w:hAnsi="Arial" w:cs="Arial"/>
-          <w:kern w:val="0"/>
-          <w:sz w:val="21"/>
-          <w:szCs w:val="21"/>
-          <w14:ligatures w14:val="none"/>
-        </w:rPr>
-        <w:t>Provided SCUBA field support for research projects.</w:t>
-      </w:r>
-    </w:p>
-    <w:p>
-      <w:pPr>
-        <w:spacing w:after="0" w:line="240" w:lineRule="auto"/>
-        <w:ind w:left="720"/>
-        <w:rPr>
-          <w:rFonts w:ascii="Arial" w:eastAsia="Times New Roman" w:hAnsi="Arial" w:cs="Arial"/>
-          <w:kern w:val="0"/>
-          <w:sz w:val="21"/>
-          <w:szCs w:val="21"/>
-          <w14:ligatures w14:val="none"/>
-        </w:rPr>
-      </w:pPr>
-    </w:p>
-    <w:p>
-      <w:pPr>
-        <w:pStyle w:val="Heading2"/>
-        <w:spacing w:before="0" w:after="0" w:line="240" w:lineRule="auto"/>
-        <w:rPr>
-          <w:rFonts w:ascii="Arial" w:hAnsi="Arial" w:cs="Arial"/>
-        </w:rPr>
-      </w:pPr>
-      <w:r>
-        <w:rPr>
-          <w:rFonts w:ascii="Arial" w:hAnsi="Arial" w:cs="Arial"/>
-        </w:rPr>
-        <w:t>Education</w:t>
-      </w:r>
-    </w:p>
-    <w:p>
-      <w:pPr>
-        <w:spacing w:after="0" w:line="240" w:lineRule="auto"/>
-        <w:rPr>
-          <w:rFonts w:ascii="Arial" w:hAnsi="Arial" w:cs="Arial"/>
-          <w:b/>
-          <w:bCs/>
-        </w:rPr>
-      </w:pPr>
-      <w:r>
-        <w:rPr>
-          <w:rFonts w:ascii="Arial" w:hAnsi="Arial" w:cs="Arial"/>
-          <w:b/>
-          <w:bCs/>
-        </w:rPr>
-        <w:t>Bachelor of Science, Marine Biology</w:t>
-      </w:r>
-    </w:p>
-    <w:p>
-      <w:pPr>
-        <w:spacing w:after="0" w:line="240" w:lineRule="auto"/>
-        <w:ind w:firstLine="720"/>
-        <w:rPr>
-          <w:rFonts w:ascii="Arial" w:hAnsi="Arial" w:cs="Arial"/>
-        </w:rPr>
-      </w:pPr>
-      <w:r>
-        <w:rPr>
-          <w:rFonts w:ascii="Arial" w:hAnsi="Arial" w:cs="Arial"/>
-        </w:rPr>
-        <w:t>Florida Institute of Technology</w:t>
-      </w:r>
-      <w:r>
-        <w:rPr>
-          <w:rFonts w:ascii="Arial" w:hAnsi="Arial" w:cs="Arial"/>
-        </w:rPr>
-        <w:t xml:space="preserve">, </w:t>
-      </w:r>
-      <w:r>
-        <w:rPr>
-          <w:rFonts w:ascii="Arial" w:hAnsi="Arial" w:cs="Arial"/>
-        </w:rPr>
-        <w:t>Melbourne, Fl</w:t>
-      </w:r>
-      <w:r>
-        <w:rPr>
-          <w:rFonts w:ascii="Arial" w:hAnsi="Arial" w:cs="Arial"/>
-        </w:rPr>
-        <w:t xml:space="preserve">  |  </w:t>
-      </w:r>
-      <w:r>
-        <w:rPr>
-          <w:rFonts w:ascii="Arial" w:hAnsi="Arial" w:cs="Arial"/>
-        </w:rPr>
-        <w:t>2017- 2021</w:t>
-      </w:r>
-    </w:p>
-    <w:p>
-      <w:pPr>
-        <w:spacing w:after="0" w:line="240" w:lineRule="auto"/>
-        <w:rPr>
-          <w:rFonts w:ascii="Arial" w:hAnsi="Arial" w:cs="Arial"/>
-          <w:b/>
-          <w:bCs/>
-        </w:rPr>
-      </w:pPr>
-      <w:r>
-        <w:rPr>
-          <w:rFonts w:ascii="Arial" w:hAnsi="Arial" w:cs="Arial"/>
-          <w:b/>
-          <w:bCs/>
-        </w:rPr>
-        <w:t>Master of Science, Environmental Science and Policy</w:t>
-      </w:r>
-    </w:p>
-    <w:p>
-      <w:pPr>
-        <w:spacing w:after="0" w:line="240" w:lineRule="auto"/>
-        <w:rPr>
-          <w:rFonts w:ascii="Arial" w:hAnsi="Arial" w:cs="Arial"/>
-        </w:rPr>
-      </w:pPr>
-      <w:r>
-        <w:rPr>
-          <w:rFonts w:ascii="Arial" w:hAnsi="Arial" w:cs="Arial"/>
-        </w:rPr>
-        <w:tab/>
-        <w:t>Northeastern University, Boston, Ma | 2022-2024</w:t>
-      </w:r>
-    </w:p>
-    <w:p>
-      <w:pPr>
-        <w:tabs>
-          <w:tab w:val="left" w:pos="2136"/>
-        </w:tabs>
-        <w:spacing w:after="0" w:line="240" w:lineRule="auto"/>
-        <w:rPr>
-          <w:rFonts w:ascii="Arial" w:hAnsi="Arial" w:cs="Arial"/>
-        </w:rPr>
-      </w:pPr>
-      <w:r>
-        <w:rPr>
-          <w:rFonts w:ascii="Arial" w:hAnsi="Arial" w:cs="Arial"/>
-        </w:rPr>
-        <w:tab/>
-      </w:r>
-    </w:p>
-    <w:p>
-      <w:pPr>
-        <w:pStyle w:val="Heading2"/>
-        <w:spacing w:before="0" w:after="0" w:line="240" w:lineRule="auto"/>
-        <w:rPr>
-          <w:rFonts w:ascii="Arial" w:hAnsi="Arial" w:cs="Arial"/>
-        </w:rPr>
-      </w:pPr>
-      <w:r>
-        <w:rPr>
-          <w:rFonts w:ascii="Arial" w:hAnsi="Arial" w:cs="Arial"/>
-        </w:rPr>
-        <w:t>Certifications</w:t>
-      </w:r>
-    </w:p>
-    <w:p>
-      <w:pPr>
-        <w:pStyle w:val="ListParagraph"/>
-        <w:numPr>
-          <w:ilvl w:val="0"/>
-          <w:numId w:val="4"/>
-        </w:numPr>
-        <w:spacing w:after="0" w:line="240" w:lineRule="auto"/>
-        <w:rPr>
-          <w:rFonts w:ascii="Arial" w:eastAsia="Times New Roman" w:hAnsi="Arial" w:cs="Arial"/>
-          <w:kern w:val="0"/>
-          <w:sz w:val="21"/>
-          <w:szCs w:val="21"/>
-          <w14:ligatures w14:val="none"/>
-        </w:rPr>
-      </w:pPr>
-      <w:r>
-        <w:rPr>
-          <w:rFonts w:ascii="Arial" w:eastAsia="Times New Roman" w:hAnsi="Arial" w:cs="Arial"/>
-          <w:kern w:val="0"/>
-          <w:sz w:val="21"/>
-          <w:szCs w:val="21"/>
-          <w14:ligatures w14:val="none"/>
-        </w:rPr>
-        <w:t>AAUS Scientific Diver, American Academy of Underwater Sciences, 2019</w:t>
-      </w:r>
-    </w:p>
-    <w:p>
-      <w:pPr>
-        <w:pStyle w:val="ListParagraph"/>
-        <w:numPr>
-          <w:ilvl w:val="0"/>
-          <w:numId w:val="4"/>
-        </w:numPr>
-        <w:spacing w:after="0" w:line="240" w:lineRule="auto"/>
-        <w:rPr>
-          <w:rFonts w:ascii="Arial" w:hAnsi="Arial" w:cs="Arial"/>
-        </w:rPr>
-      </w:pPr>
-      <w:r>
-        <w:rPr>
-          <w:rFonts w:ascii="Arial" w:hAnsi="Arial" w:cs="Arial"/>
-        </w:rPr>
-        <w:t>Protected Species Observer,</w:t>
-      </w:r>
-      <w:r>
-        <w:rPr>
-          <w:rFonts w:ascii="Arial" w:hAnsi="Arial" w:cs="Arial"/>
-        </w:rPr>
-        <w:t xml:space="preserve"> </w:t>
-      </w:r>
-      <w:r>
-        <w:rPr>
-          <w:rFonts w:ascii="Arial" w:hAnsi="Arial" w:cs="Arial"/>
-        </w:rPr>
-        <w:t xml:space="preserve">AIS, </w:t>
-      </w:r>
-      <w:r>
-        <w:rPr>
-          <w:rFonts w:ascii="Arial" w:hAnsi="Arial" w:cs="Arial"/>
-        </w:rPr>
-        <w:t>2021</w:t>
-      </w:r>
-    </w:p>
-    <w:p>
-      <w:pPr>
-        <w:pStyle w:val="ListParagraph"/>
-        <w:numPr>
-          <w:ilvl w:val="0"/>
-          <w:numId w:val="4"/>
-        </w:numPr>
-        <w:spacing w:after="0" w:line="240" w:lineRule="auto"/>
-        <w:rPr>
-          <w:rFonts w:ascii="Arial" w:hAnsi="Arial" w:cs="Arial"/>
-        </w:rPr>
-      </w:pPr>
-      <w:r>
-        <w:rPr>
-          <w:rFonts w:ascii="Arial" w:hAnsi="Arial" w:cs="Arial"/>
-        </w:rPr>
-        <w:t>Master SCUBA diver, PADI, 2014</w:t>
-      </w:r>
-    </w:p>
-    <w:p>
-      <w:pPr>
-        <w:pStyle w:val="ListParagraph"/>
-        <w:numPr>
-          <w:ilvl w:val="0"/>
-          <w:numId w:val="4"/>
-        </w:numPr>
-        <w:spacing w:after="0" w:line="240" w:lineRule="auto"/>
-        <w:rPr>
-          <w:rFonts w:ascii="Arial" w:hAnsi="Arial" w:cs="Arial"/>
-        </w:rPr>
-      </w:pPr>
-      <w:r>
-        <w:rPr>
-          <w:rFonts w:ascii="Arial" w:hAnsi="Arial" w:cs="Arial"/>
-        </w:rPr>
-        <w:t>NITROX Scuba diver, PADI, 2018</w:t>
-      </w:r>
-    </w:p>
-    <w:p>
-      <w:pPr>
-        <w:pStyle w:val="ListParagraph"/>
-        <w:numPr>
-          <w:ilvl w:val="0"/>
-          <w:numId w:val="4"/>
-        </w:numPr>
-        <w:spacing w:after="0" w:line="240" w:lineRule="auto"/>
-        <w:rPr>
-          <w:rFonts w:ascii="Arial" w:hAnsi="Arial" w:cs="Arial"/>
-        </w:rPr>
-      </w:pPr>
-      <w:r>
-        <w:rPr>
-          <w:rFonts w:ascii="Arial" w:hAnsi="Arial" w:cs="Arial"/>
-        </w:rPr>
-        <w:t xml:space="preserve">Florida Boat Operating License, </w:t>
-      </w:r>
-      <w:r>
-        <w:rPr>
-          <w:rFonts w:ascii="Arial" w:hAnsi="Arial" w:cs="Arial"/>
-        </w:rPr>
-        <w:t>National Association of State Boating Law Administrators</w:t>
-      </w:r>
-      <w:r>
-        <w:rPr>
-          <w:rFonts w:ascii="Arial" w:hAnsi="Arial" w:cs="Arial"/>
-        </w:rPr>
-        <w:t>, 2019</w:t>
-      </w:r>
-    </w:p>
-    <w:p>
-      <w:pPr>
-        <w:pStyle w:val="Heading2"/>
-        <w:spacing w:before="0" w:after="0" w:line="240" w:lineRule="auto"/>
-        <w:rPr>
-          <w:rFonts w:ascii="Arial" w:hAnsi="Arial" w:cs="Arial"/>
-        </w:rPr>
-      </w:pPr>
-      <w:r>
-        <w:rPr>
-          <w:rFonts w:ascii="Arial" w:hAnsi="Arial" w:cs="Arial"/>
-        </w:rPr>
-        <w:lastRenderedPageBreak/>
-        <w:t>Volunteer Work</w:t>
-      </w:r>
-    </w:p>
-    <w:p>
-      <w:pPr>
-        <w:spacing w:after="0" w:line="240" w:lineRule="auto"/>
-        <w:rPr>
-          <w:rFonts w:ascii="Arial" w:hAnsi="Arial" w:cs="Arial"/>
-        </w:rPr>
-      </w:pPr>
-      <w:r>
-        <w:rPr>
-          <w:rFonts w:ascii="Arial" w:hAnsi="Arial" w:cs="Arial"/>
-        </w:rPr>
-        <w:t>Grafton Massachusetts Conservation Commissioner</w:t>
-      </w:r>
-    </w:p>
-    <w:p>
-      <w:pPr>
-        <w:spacing w:after="0" w:line="240" w:lineRule="auto"/>
-        <w:rPr>
-          <w:rFonts w:ascii="Arial" w:hAnsi="Arial" w:cs="Arial"/>
-        </w:rPr>
-      </w:pPr>
-      <w:r>
-        <w:rPr>
-          <w:rFonts w:ascii="Arial" w:hAnsi="Arial" w:cs="Arial"/>
-        </w:rPr>
-        <w:t>June 2025</w:t>
-      </w:r>
-      <w:r>
-        <w:rPr>
-          <w:rFonts w:ascii="Arial" w:hAnsi="Arial" w:cs="Arial"/>
-        </w:rPr>
-        <w:t xml:space="preserve">– </w:t>
-      </w:r>
-      <w:r>
-        <w:rPr>
-          <w:rFonts w:ascii="Arial" w:hAnsi="Arial" w:cs="Arial"/>
-        </w:rPr>
-        <w:t>Present</w:t>
-      </w:r>
-    </w:p>
-    <w:p>
-      <w:pPr>
-        <w:numPr>
-          <w:ilvl w:val="0"/>
-          <w:numId w:val="7"/>
-        </w:numPr>
-        <w:spacing w:after="0" w:line="240" w:lineRule="auto"/>
-        <w:contextualSpacing/>
-        <w:rPr>
-          <w:rFonts w:ascii="Arial" w:eastAsia="Calibri" w:hAnsi="Arial" w:cs="Arial"/>
-          <w:kern w:val="0"/>
-          <w:sz w:val="24"/>
-          <w:szCs w:val="24"/>
-          <w14:ligatures w14:val="none"/>
-        </w:rPr>
-      </w:pPr>
-      <w:r>
-        <w:rPr>
-          <w:rFonts w:ascii="Arial" w:eastAsia="Calibri" w:hAnsi="Arial" w:cs="Arial"/>
-          <w:kern w:val="0"/>
-          <w:sz w:val="24"/>
-          <w:szCs w:val="24"/>
-          <w14:ligatures w14:val="none"/>
-        </w:rPr>
-        <w:t>Reviewed</w:t>
-      </w:r>
-      <w:r>
-        <w:rPr>
-          <w:rFonts w:ascii="Arial" w:eastAsia="Calibri" w:hAnsi="Arial" w:cs="Arial"/>
-          <w:kern w:val="0"/>
-          <w:sz w:val="24"/>
-          <w:szCs w:val="24"/>
-          <w14:ligatures w14:val="none"/>
-        </w:rPr>
-        <w:t xml:space="preserve"> 25+</w:t>
-      </w:r>
-      <w:r>
-        <w:rPr>
-          <w:rFonts w:ascii="Arial" w:eastAsia="Calibri" w:hAnsi="Arial" w:cs="Arial"/>
-          <w:kern w:val="0"/>
-          <w:sz w:val="24"/>
-          <w:szCs w:val="24"/>
-          <w14:ligatures w14:val="none"/>
-        </w:rPr>
-        <w:t xml:space="preserve"> development proposals and ensured compliance with Massachusetts Wetlands Protection Act and local environmental regulations</w:t>
-      </w:r>
-    </w:p>
-    <w:p>
-      <w:pPr>
-        <w:numPr>
-          <w:ilvl w:val="0"/>
-          <w:numId w:val="7"/>
-        </w:numPr>
-        <w:spacing w:after="0" w:line="240" w:lineRule="auto"/>
-        <w:contextualSpacing/>
-        <w:rPr>
-          <w:rFonts w:ascii="Arial" w:eastAsia="Calibri" w:hAnsi="Arial" w:cs="Arial"/>
-          <w:kern w:val="0"/>
-          <w:sz w:val="24"/>
-          <w:szCs w:val="24"/>
-          <w14:ligatures w14:val="none"/>
-        </w:rPr>
-      </w:pPr>
-      <w:r>
-        <w:rPr>
-          <w:rFonts w:ascii="Arial" w:eastAsia="Calibri" w:hAnsi="Arial" w:cs="Arial"/>
-          <w:kern w:val="0"/>
-          <w:sz w:val="24"/>
-          <w:szCs w:val="24"/>
-          <w14:ligatures w14:val="none"/>
-        </w:rPr>
-        <w:t>Collaborated with</w:t>
-      </w:r>
-      <w:r>
-        <w:rPr>
-          <w:rFonts w:ascii="Arial" w:eastAsia="Calibri" w:hAnsi="Arial" w:cs="Arial"/>
-          <w:kern w:val="0"/>
-          <w:sz w:val="24"/>
-          <w:szCs w:val="24"/>
-          <w14:ligatures w14:val="none"/>
-        </w:rPr>
-        <w:t xml:space="preserve"> 50+</w:t>
-      </w:r>
-      <w:r>
-        <w:rPr>
-          <w:rFonts w:ascii="Arial" w:eastAsia="Calibri" w:hAnsi="Arial" w:cs="Arial"/>
-          <w:kern w:val="0"/>
-          <w:sz w:val="24"/>
-          <w:szCs w:val="24"/>
-          <w14:ligatures w14:val="none"/>
-        </w:rPr>
-        <w:t xml:space="preserve"> community members, developers, and municipal staff on land use and conservation projects</w:t>
-      </w:r>
-    </w:p>
-    <w:p>
-      <w:pPr>
-        <w:numPr>
-          <w:ilvl w:val="0"/>
-          <w:numId w:val="7"/>
-        </w:numPr>
-        <w:spacing w:after="0" w:line="240" w:lineRule="auto"/>
-        <w:contextualSpacing/>
-        <w:rPr>
-          <w:rFonts w:ascii="Arial" w:eastAsia="Calibri" w:hAnsi="Arial" w:cs="Arial"/>
-          <w:kern w:val="0"/>
-          <w:sz w:val="24"/>
-          <w:szCs w:val="24"/>
-          <w14:ligatures w14:val="none"/>
-        </w:rPr>
-      </w:pPr>
-      <w:r>
-        <w:rPr>
-          <w:rFonts w:ascii="Arial" w:eastAsia="Calibri" w:hAnsi="Arial" w:cs="Arial"/>
-          <w:kern w:val="0"/>
-          <w:sz w:val="24"/>
-          <w:szCs w:val="24"/>
-          <w14:ligatures w14:val="none"/>
-        </w:rPr>
-        <w:t>Assessed ecological impacts and prioritized conservation initiatives</w:t>
-      </w:r>
-    </w:p>
-    <w:p>
-      <w:pPr>
-        <w:numPr>
-          <w:ilvl w:val="0"/>
-          <w:numId w:val="7"/>
-        </w:numPr>
-        <w:spacing w:after="0" w:line="240" w:lineRule="auto"/>
-        <w:contextualSpacing/>
-        <w:rPr>
-          <w:rFonts w:ascii="Arial" w:eastAsia="Calibri" w:hAnsi="Arial" w:cs="Arial"/>
-          <w:kern w:val="0"/>
-          <w:sz w:val="24"/>
-          <w:szCs w:val="24"/>
-          <w14:ligatures w14:val="none"/>
-        </w:rPr>
-      </w:pPr>
-    </w:p>
-    <w:p>
-      <w:pPr>
-        <w:pStyle w:val="Heading2"/>
-        <w:spacing w:before="0" w:after="0" w:line="240" w:lineRule="auto"/>
-        <w:rPr>
-          <w:rFonts w:ascii="Arial" w:hAnsi="Arial" w:cs="Arial"/>
-        </w:rPr>
-      </w:pPr>
-      <w:r>
-        <w:rPr>
-          <w:rFonts w:ascii="Arial" w:hAnsi="Arial" w:cs="Arial"/>
-        </w:rPr>
-        <w:t>Awards and Honors</w:t>
-      </w:r>
-    </w:p>
-    <w:p>
-      <w:pPr>
-        <w:pStyle w:val="ListParagraph"/>
-        <w:numPr>
-          <w:ilvl w:val="0"/>
-          <w:numId w:val="6"/>
-        </w:numPr>
-        <w:spacing w:after="0" w:line="240" w:lineRule="auto"/>
-        <w:rPr>
-          <w:rFonts w:ascii="Arial" w:hAnsi="Arial" w:cs="Arial"/>
-        </w:rPr>
-      </w:pPr>
-      <w:r>
-        <w:rPr>
-          <w:rFonts w:ascii="Arial" w:hAnsi="Arial" w:cs="Arial"/>
-        </w:rPr>
-        <w:t xml:space="preserve">Dean’s List. Florida Institute of Technology, Melbourne Fl. 2019 </w:t>
-      </w:r>
-      <w:r>
-        <w:rPr>
-          <w:rFonts w:ascii="Arial" w:hAnsi="Arial" w:cs="Arial"/>
-        </w:rPr>
-        <w:t>–</w:t>
-      </w:r>
-      <w:r>
-        <w:rPr>
-          <w:rFonts w:ascii="Arial" w:hAnsi="Arial" w:cs="Arial"/>
-        </w:rPr>
-        <w:t xml:space="preserve"> 2021</w:t>
-      </w:r>
-    </w:p>
-    <w:p>
-      <w:pPr>
-        <w:pStyle w:val="ListParagraph"/>
-        <w:spacing w:after="0" w:line="240" w:lineRule="auto"/>
-        <w:rPr>
-          <w:rFonts w:ascii="Arial" w:hAnsi="Arial" w:cs="Arial"/>
-        </w:rPr>
-      </w:pPr>
-    </w:p>
-    <w:p>
-      <w:pPr>
-        <w:pStyle w:val="Heading2"/>
-        <w:spacing w:before="0" w:after="0" w:line="240" w:lineRule="auto"/>
-        <w:rPr>
-          <w:rFonts w:ascii="Arial" w:hAnsi="Arial" w:cs="Arial"/>
-        </w:rPr>
-      </w:pPr>
-      <w:r>
-        <w:rPr>
-          <w:rFonts w:ascii="Arial" w:hAnsi="Arial" w:cs="Arial"/>
-        </w:rPr>
-        <w:t>References</w:t>
-      </w:r>
-    </w:p>
-    <w:p>
-      <w:pPr>
-        <w:spacing w:after="0" w:line="240" w:lineRule="auto"/>
-        <w:rPr>
-          <w:rFonts w:ascii="Arial" w:hAnsi="Arial" w:cs="Arial"/>
-        </w:rPr>
-      </w:pPr>
-      <w:r>
-        <w:rPr>
-          <w:rFonts w:ascii="Arial" w:hAnsi="Arial" w:cs="Arial"/>
-          <w:noProof/>
+          <w:sz w:val="24"/>
+          <w:szCs w:val="24"/>
+          <w:u w:val="single"/>
         </w:rPr>
         <w:drawing>
-          <wp:anchor distT="0" distB="0" distL="114300" distR="114300" simplePos="0" relativeHeight="251658240" behindDoc="0" locked="0" layoutInCell="1" allowOverlap="1" wp14:anchorId="0DC1308F" wp14:editId="40BC1C44">
+          <wp:anchor distT="0" distB="0" distL="114300" distR="114300" simplePos="0" relativeHeight="251658240" behindDoc="0" locked="0" layoutInCell="1" allowOverlap="1" wp14:anchorId="22B2C62B" wp14:editId="30EEF783">
             <wp:simplePos x="0" y="0"/>
-            <wp:positionH relativeFrom="margin">
-              <wp:align>center</wp:align>
+            <wp:positionH relativeFrom="rightMargin">
+              <wp:posOffset>-312420</wp:posOffset>
             </wp:positionH>
             <wp:positionV relativeFrom="paragraph">
-              <wp:posOffset>3528699</wp:posOffset>
+              <wp:posOffset>-824230</wp:posOffset>
             </wp:positionV>
-            <wp:extent cx="1518924" cy="1463040"/>
-            <wp:effectExtent l="0" t="0" r="5080" b="3810"/>
+            <wp:extent cx="1104900" cy="1101289"/>
+            <wp:effectExtent l="0" t="0" r="0" b="3810"/>
             <wp:wrapNone/>
-            <wp:docPr id="1250639535" name="Picture 1" descr="A qr code with a white background&#10;&#10;AI-generated content may be incorrect."/>
+            <wp:docPr id="1782792992" name="Picture 2" descr="A qr code with a white background&#10;&#10;AI-generated content may be incorrect."/>
             <wp:cNvGraphicFramePr>
               <a:graphicFrameLocks xmlns:a="http://schemas.openxmlformats.org/drawingml/2006/main" noChangeAspect="1"/>
             </wp:cNvGraphicFramePr>
@@ -1153,18 +52,18 @@
               <a:graphicData uri="http://schemas.openxmlformats.org/drawingml/2006/picture">
                 <pic:pic xmlns:pic="http://schemas.openxmlformats.org/drawingml/2006/picture">
                   <pic:nvPicPr>
-                    <pic:cNvPr id="1250639535" name="Picture 1" descr="A qr code with a white background&#10;&#10;AI-generated content may be incorrect."/>
+                    <pic:cNvPr id="1782792992" name="Picture 2" descr="A qr code with a white background&#10;&#10;AI-generated content may be incorrect."/>
                     <pic:cNvPicPr/>
                   </pic:nvPicPr>
                   <pic:blipFill rotWithShape="1">
-                    <a:blip r:embed="rId5" cstate="print">
+                    <a:blip r:embed="rId8" cstate="print">
                       <a:extLst>
                         <a:ext uri="{28A0092B-C50C-407E-A947-70E740481C1C}">
                           <a14:useLocalDpi xmlns:a14="http://schemas.microsoft.com/office/drawing/2010/main" val="0"/>
                         </a:ext>
                       </a:extLst>
                     </a:blip>
-                    <a:srcRect l="9228" t="10028" r="8945" b="11191"/>
+                    <a:srcRect l="9730" t="9945" r="9622" b="9622"/>
                     <a:stretch>
                       <a:fillRect/>
                     </a:stretch>
@@ -1172,7 +71,7 @@
                   <pic:spPr bwMode="auto">
                     <a:xfrm>
                       <a:off x="0" y="0"/>
-                      <a:ext cx="1518924" cy="1463040"/>
+                      <a:ext cx="1104900" cy="1101289"/>
                     </a:xfrm>
                     <a:prstGeom prst="rect">
                       <a:avLst/>
@@ -1200,22 +99,43 @@
       </w:r>
       <w:r>
         <w:rPr>
-          <w:rFonts w:ascii="Arial" w:hAnsi="Arial" w:cs="Arial"/>
+          <w:rFonts w:ascii="Times New Roman" w:hAnsi="Times New Roman" w:cs="Times New Roman"/>
+          <w:color w:val="auto"/>
+          <w:u w:val="single"/>
+        </w:rPr>
+        <w:t>Education</w:t>
+      </w:r>
+    </w:p>
+    <w:p>
+      <w:pPr>
+        <w:spacing w:after="0" w:line="240" w:lineRule="auto"/>
+        <w:rPr>
+          <w:rFonts w:ascii="Times New Roman" w:hAnsi="Times New Roman" w:cs="Times New Roman"/>
+          <w:b/>
+          <w:bCs/>
+          <w:sz w:val="24"/>
+          <w:szCs w:val="24"/>
+        </w:rPr>
+      </w:pPr>
+      <w:r>
+        <w:rPr>
+          <w:rFonts w:ascii="Times New Roman" w:hAnsi="Times New Roman" w:cs="Times New Roman"/>
           <w:noProof/>
+          <w:u w:val="single"/>
         </w:rPr>
         <mc:AlternateContent>
           <mc:Choice Requires="wps">
             <w:drawing>
-              <wp:anchor distT="45720" distB="45720" distL="114300" distR="114300" simplePos="0" relativeHeight="251660288" behindDoc="1" locked="0" layoutInCell="1" allowOverlap="1" wp14:anchorId="02C2BA66" wp14:editId="0AB46E5E">
+              <wp:anchor distT="45720" distB="45720" distL="114300" distR="114300" simplePos="0" relativeHeight="251660288" behindDoc="0" locked="0" layoutInCell="1" allowOverlap="1" wp14:anchorId="43FCC3A8" wp14:editId="6AEFDC91">
                 <wp:simplePos x="0" y="0"/>
-                <wp:positionH relativeFrom="margin">
-                  <wp:align>center</wp:align>
+                <wp:positionH relativeFrom="page">
+                  <wp:posOffset>6511290</wp:posOffset>
                 </wp:positionH>
                 <wp:positionV relativeFrom="paragraph">
-                  <wp:posOffset>4991735</wp:posOffset>
+                  <wp:posOffset>62230</wp:posOffset>
                 </wp:positionV>
-                <wp:extent cx="3253740" cy="769620"/>
-                <wp:effectExtent l="0" t="0" r="22860" b="11430"/>
+                <wp:extent cx="1166813" cy="1357313"/>
+                <wp:effectExtent l="0" t="0" r="14605" b="14605"/>
                 <wp:wrapNone/>
                 <wp:docPr id="217" name="Text Box 2"/>
                 <wp:cNvGraphicFramePr>
@@ -1230,7 +150,7 @@
                       <wps:spPr bwMode="auto">
                         <a:xfrm>
                           <a:off x="0" y="0"/>
-                          <a:ext cx="3253740" cy="769620"/>
+                          <a:ext cx="1166813" cy="1357313"/>
                         </a:xfrm>
                         <a:prstGeom prst="rect">
                           <a:avLst/>
@@ -1251,22 +171,22 @@
                         <w:txbxContent>
                           <w:p>
                             <w:pPr>
-                              <w:jc w:val="center"/>
                               <w:rPr>
-                                <w:rFonts w:ascii="Arial" w:hAnsi="Arial" w:cs="Arial"/>
-                                <w:sz w:val="24"/>
-                                <w:szCs w:val="24"/>
+                                <w:rFonts w:ascii="Times New Roman" w:eastAsia="Calibri" w:hAnsi="Times New Roman" w:cs="Times New Roman"/>
+                                <w:sz w:val="20"/>
+                                <w:szCs w:val="20"/>
                               </w:rPr>
                             </w:pPr>
                             <w:r>
                               <w:rPr>
-                                <w:rFonts w:ascii="Arial" w:hAnsi="Arial" w:cs="Arial"/>
-                                <w:sz w:val="24"/>
-                                <w:szCs w:val="24"/>
+                                <w:rFonts w:ascii="Times New Roman" w:eastAsia="Calibri" w:hAnsi="Times New Roman" w:cs="Times New Roman"/>
+                                <w:sz w:val="20"/>
+                                <w:szCs w:val="20"/>
                               </w:rPr>
-                              <w:t>Discover more: Scan this to engage with my interactive, AI-driven resume and explore my background in a dynamic new way.</w:t>
+                              <w:t>Discover more: Scan this to engage with my interactive, AI driven resume and explore my background in a new way.</w:t>
                             </w:r>
                           </w:p>
+                          <w:p/>
                         </w:txbxContent>
                       </wps:txbx>
                       <wps:bodyPr rot="0" vert="horz" wrap="square" lIns="91440" tIns="45720" rIns="91440" bIns="45720" anchor="t" anchorCtr="0">
@@ -1286,34 +206,34 @@
           </mc:Choice>
           <mc:Fallback>
             <w:pict>
-              <v:shapetype w14:anchorId="02C2BA66" id="_x0000_t202" coordsize="21600,21600" o:spt="202" path="m,l,21600r21600,l21600,xe">
+              <v:shapetype w14:anchorId="43FCC3A8" id="_x0000_t202" coordsize="21600,21600" o:spt="202" path="m,l,21600r21600,l21600,xe">
                 <v:stroke joinstyle="miter"/>
                 <v:path gradientshapeok="t" o:connecttype="rect"/>
               </v:shapetype>
-              <v:shape id="Text Box 2" o:spid="_x0000_s1026" type="#_x0000_t202" style="position:absolute;margin-left:0;margin-top:393.05pt;width:256.2pt;height:60.6pt;z-index:-251656192;visibility:visible;mso-wrap-style:square;mso-width-percent:0;mso-height-percent:0;mso-wrap-distance-left:9pt;mso-wrap-distance-top:3.6pt;mso-wrap-distance-right:9pt;mso-wrap-distance-bottom:3.6pt;mso-position-horizontal:center;mso-position-horizontal-relative:margin;mso-position-vertical:absolute;mso-position-vertical-relative:text;mso-width-percent:0;mso-height-percent:0;mso-width-relative:margin;mso-height-relative:margin;v-text-anchor:top" o:gfxdata="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" strokecolor="white [3212]">
+              <v:shape id="Text Box 2" o:spid="_x0000_s1026" type="#_x0000_t202" style="position:absolute;margin-left:512.7pt;margin-top:4.9pt;width:91.9pt;height:106.9pt;z-index:251660288;visibility:visible;mso-wrap-style:square;mso-width-percent:0;mso-height-percent:0;mso-wrap-distance-left:9pt;mso-wrap-distance-top:3.6pt;mso-wrap-distance-right:9pt;mso-wrap-distance-bottom:3.6pt;mso-position-horizontal:absolute;mso-position-horizontal-relative:page;mso-position-vertical:absolute;mso-position-vertical-relative:text;mso-width-percent:0;mso-height-percent:0;mso-width-relative:margin;mso-height-relative:margin;v-text-anchor:top" o:gfxdata="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" strokecolor="white [3212]">
                 <v:textbox>
                   <w:txbxContent>
                     <w:p>
                       <w:pPr>
-                        <w:jc w:val="center"/>
                         <w:rPr>
-                          <w:rFonts w:ascii="Arial" w:hAnsi="Arial" w:cs="Arial"/>
-                          <w:sz w:val="24"/>
-                          <w:szCs w:val="24"/>
+                          <w:rFonts w:ascii="Times New Roman" w:eastAsia="Calibri" w:hAnsi="Times New Roman" w:cs="Times New Roman"/>
+                          <w:sz w:val="20"/>
+                          <w:szCs w:val="20"/>
                         </w:rPr>
                       </w:pPr>
                       <w:r>
                         <w:rPr>
-                          <w:rFonts w:ascii="Arial" w:hAnsi="Arial" w:cs="Arial"/>
-                          <w:sz w:val="24"/>
-                          <w:szCs w:val="24"/>
+                          <w:rFonts w:ascii="Times New Roman" w:eastAsia="Calibri" w:hAnsi="Times New Roman" w:cs="Times New Roman"/>
+                          <w:sz w:val="20"/>
+                          <w:szCs w:val="20"/>
                         </w:rPr>
-                        <w:t>Discover more: Scan this to engage with my interactive, AI-driven resume and explore my background in a dynamic new way.</w:t>
+                        <w:t>Discover more: Scan this to engage with my interactive, AI driven resume and explore my background in a new way.</w:t>
                       </w:r>
                     </w:p>
+                    <w:p/>
                   </w:txbxContent>
                 </v:textbox>
-                <w10:wrap anchorx="margin"/>
+                <w10:wrap anchorx="page"/>
               </v:shape>
             </w:pict>
           </mc:Fallback>
@@ -1321,12 +241,986 @@
       </w:r>
       <w:r>
         <w:rPr>
-          <w:rFonts w:ascii="Arial" w:hAnsi="Arial" w:cs="Arial"/>
-        </w:rPr>
-        <w:t>Available upon request.</w:t>
+          <w:rFonts w:ascii="Times New Roman" w:hAnsi="Times New Roman" w:cs="Times New Roman"/>
+          <w:b/>
+          <w:bCs/>
+          <w:sz w:val="24"/>
+          <w:szCs w:val="24"/>
+        </w:rPr>
+        <w:t>Bachelor of Science, Marine Biology</w:t>
+      </w:r>
+    </w:p>
+    <w:p>
+      <w:pPr>
+        <w:spacing w:after="0" w:line="240" w:lineRule="auto"/>
+        <w:ind w:firstLine="720"/>
+        <w:rPr>
+          <w:rFonts w:ascii="Times New Roman" w:hAnsi="Times New Roman" w:cs="Times New Roman"/>
+          <w:sz w:val="24"/>
+          <w:szCs w:val="24"/>
+        </w:rPr>
+      </w:pPr>
+      <w:r>
+        <w:rPr>
+          <w:rFonts w:ascii="Times New Roman" w:hAnsi="Times New Roman" w:cs="Times New Roman"/>
+          <w:sz w:val="24"/>
+          <w:szCs w:val="24"/>
+        </w:rPr>
+        <w:t>Florida Institute of Technology, Melbourne, Fl  |  2017- 2021</w:t>
+      </w:r>
+    </w:p>
+    <w:p>
+      <w:pPr>
+        <w:pStyle w:val="ListParagraph"/>
+        <w:numPr>
+          <w:ilvl w:val="0"/>
+          <w:numId w:val="6"/>
+        </w:numPr>
+        <w:spacing w:after="0" w:line="240" w:lineRule="auto"/>
+        <w:rPr>
+          <w:rFonts w:ascii="Times New Roman" w:hAnsi="Times New Roman" w:cs="Times New Roman"/>
+          <w:sz w:val="24"/>
+          <w:szCs w:val="24"/>
+        </w:rPr>
+      </w:pPr>
+      <w:r>
+        <w:rPr>
+          <w:rFonts w:ascii="Times New Roman" w:hAnsi="Times New Roman" w:cs="Times New Roman"/>
+          <w:sz w:val="24"/>
+          <w:szCs w:val="24"/>
+        </w:rPr>
+        <w:t>Dean’s List. 2019 – 2021</w:t>
+      </w:r>
+    </w:p>
+    <w:p>
+      <w:pPr>
+        <w:spacing w:after="0" w:line="240" w:lineRule="auto"/>
+        <w:rPr>
+          <w:rFonts w:ascii="Times New Roman" w:hAnsi="Times New Roman" w:cs="Times New Roman"/>
+          <w:b/>
+          <w:bCs/>
+          <w:sz w:val="24"/>
+          <w:szCs w:val="24"/>
+        </w:rPr>
+      </w:pPr>
+      <w:r>
+        <w:rPr>
+          <w:rFonts w:ascii="Times New Roman" w:hAnsi="Times New Roman" w:cs="Times New Roman"/>
+          <w:b/>
+          <w:bCs/>
+          <w:sz w:val="24"/>
+          <w:szCs w:val="24"/>
+        </w:rPr>
+        <w:t>Master of Science, Environmental Science and Policy</w:t>
+      </w:r>
+    </w:p>
+    <w:p>
+      <w:pPr>
+        <w:spacing w:after="0" w:line="240" w:lineRule="auto"/>
+        <w:rPr>
+          <w:rFonts w:ascii="Times New Roman" w:hAnsi="Times New Roman" w:cs="Times New Roman"/>
+          <w:sz w:val="24"/>
+          <w:szCs w:val="24"/>
+        </w:rPr>
+      </w:pPr>
+      <w:r>
+        <w:rPr>
+          <w:rFonts w:ascii="Times New Roman" w:hAnsi="Times New Roman" w:cs="Times New Roman"/>
+          <w:sz w:val="24"/>
+          <w:szCs w:val="24"/>
+        </w:rPr>
+        <w:tab/>
+        <w:t>Northeastern University, Boston, Ma | 2022-2024</w:t>
+      </w:r>
+    </w:p>
+    <w:p>
+      <w:pPr>
+        <w:spacing w:after="0" w:line="240" w:lineRule="auto"/>
+        <w:rPr>
+          <w:rFonts w:ascii="Times New Roman" w:hAnsi="Times New Roman" w:cs="Times New Roman"/>
+        </w:rPr>
+      </w:pPr>
+    </w:p>
+    <w:p>
+      <w:pPr>
+        <w:pStyle w:val="Heading2"/>
+        <w:spacing w:before="0" w:after="0" w:line="240" w:lineRule="auto"/>
+        <w:rPr>
+          <w:rFonts w:ascii="Times New Roman" w:eastAsiaTheme="minorHAnsi" w:hAnsi="Times New Roman" w:cs="Times New Roman"/>
+          <w:color w:val="auto"/>
+          <w:sz w:val="22"/>
+          <w:szCs w:val="22"/>
+          <w:u w:val="single"/>
+        </w:rPr>
+      </w:pPr>
+      <w:r>
+        <w:rPr>
+          <w:rFonts w:ascii="Times New Roman" w:hAnsi="Times New Roman" w:cs="Times New Roman"/>
+          <w:color w:val="auto"/>
+          <w:u w:val="single"/>
+        </w:rPr>
+        <w:t>Experience</w:t>
+      </w:r>
+    </w:p>
+    <w:p>
+      <w:pPr>
+        <w:spacing w:after="0" w:line="240" w:lineRule="auto"/>
+        <w:rPr>
+          <w:rFonts w:ascii="Times New Roman" w:hAnsi="Times New Roman" w:cs="Times New Roman"/>
+          <w:b/>
+          <w:bCs/>
+          <w:sz w:val="24"/>
+          <w:szCs w:val="24"/>
+        </w:rPr>
+      </w:pPr>
+      <w:r>
+        <w:rPr>
+          <w:rFonts w:ascii="Times New Roman" w:hAnsi="Times New Roman" w:cs="Times New Roman"/>
+          <w:b/>
+          <w:bCs/>
+          <w:sz w:val="24"/>
+          <w:szCs w:val="24"/>
+        </w:rPr>
+        <w:t>Teaching Assistant, Three Seas Program</w:t>
+      </w:r>
+    </w:p>
+    <w:p>
+      <w:pPr>
+        <w:spacing w:after="0" w:line="240" w:lineRule="auto"/>
+        <w:rPr>
+          <w:rFonts w:ascii="Times New Roman" w:hAnsi="Times New Roman" w:cs="Times New Roman"/>
+          <w:sz w:val="24"/>
+          <w:szCs w:val="24"/>
+        </w:rPr>
+      </w:pPr>
+      <w:r>
+        <w:rPr>
+          <w:rFonts w:ascii="Times New Roman" w:hAnsi="Times New Roman" w:cs="Times New Roman"/>
+          <w:sz w:val="24"/>
+          <w:szCs w:val="24"/>
+        </w:rPr>
+        <w:t>Northeastern University, Boston, MA  |  June 2022 – May 2024</w:t>
+      </w:r>
+    </w:p>
+    <w:p>
+      <w:pPr>
+        <w:pStyle w:val="ListParagraph"/>
+        <w:numPr>
+          <w:ilvl w:val="0"/>
+          <w:numId w:val="10"/>
+        </w:numPr>
+        <w:spacing w:after="0" w:line="240" w:lineRule="auto"/>
+        <w:rPr>
+          <w:rFonts w:ascii="Times New Roman" w:eastAsia="Times New Roman" w:hAnsi="Times New Roman" w:cs="Times New Roman"/>
+          <w:kern w:val="0"/>
+          <w:sz w:val="24"/>
+          <w:szCs w:val="24"/>
+          <w14:ligatures w14:val="none"/>
+        </w:rPr>
+      </w:pPr>
+      <w:r>
+        <w:rPr>
+          <w:rFonts w:ascii="Times New Roman" w:eastAsia="Times New Roman" w:hAnsi="Times New Roman" w:cs="Times New Roman"/>
+          <w:kern w:val="0"/>
+          <w:sz w:val="24"/>
+          <w:szCs w:val="24"/>
+          <w14:ligatures w14:val="none"/>
+        </w:rPr>
+        <w:t xml:space="preserve">Mentored 20+ students in AAUS diving protocols and safety. </w:t>
+      </w:r>
+    </w:p>
+    <w:p>
+      <w:pPr>
+        <w:pStyle w:val="ListParagraph"/>
+        <w:numPr>
+          <w:ilvl w:val="0"/>
+          <w:numId w:val="10"/>
+        </w:numPr>
+        <w:spacing w:after="0" w:line="240" w:lineRule="auto"/>
+        <w:rPr>
+          <w:rFonts w:ascii="Times New Roman" w:eastAsia="Times New Roman" w:hAnsi="Times New Roman" w:cs="Times New Roman"/>
+          <w:kern w:val="0"/>
+          <w:sz w:val="24"/>
+          <w:szCs w:val="24"/>
+          <w14:ligatures w14:val="none"/>
+        </w:rPr>
+      </w:pPr>
+      <w:r>
+        <w:rPr>
+          <w:rFonts w:ascii="Times New Roman" w:eastAsia="Times New Roman" w:hAnsi="Times New Roman" w:cs="Times New Roman"/>
+          <w:kern w:val="0"/>
+          <w:sz w:val="24"/>
+          <w:szCs w:val="24"/>
+          <w14:ligatures w14:val="none"/>
+        </w:rPr>
+        <w:t xml:space="preserve">Developed quizzes to assess diving theory comprehension. </w:t>
+      </w:r>
+    </w:p>
+    <w:p>
+      <w:pPr>
+        <w:pStyle w:val="ListParagraph"/>
+        <w:numPr>
+          <w:ilvl w:val="0"/>
+          <w:numId w:val="10"/>
+        </w:numPr>
+        <w:spacing w:after="0" w:line="240" w:lineRule="auto"/>
+        <w:rPr>
+          <w:rFonts w:ascii="Times New Roman" w:eastAsia="Times New Roman" w:hAnsi="Times New Roman" w:cs="Times New Roman"/>
+          <w:kern w:val="0"/>
+          <w:sz w:val="24"/>
+          <w:szCs w:val="24"/>
+          <w14:ligatures w14:val="none"/>
+        </w:rPr>
+      </w:pPr>
+      <w:r>
+        <w:rPr>
+          <w:rFonts w:ascii="Times New Roman" w:eastAsia="Times New Roman" w:hAnsi="Times New Roman" w:cs="Times New Roman"/>
+          <w:kern w:val="0"/>
+          <w:sz w:val="24"/>
+          <w:szCs w:val="24"/>
+          <w14:ligatures w14:val="none"/>
+        </w:rPr>
+        <w:t>Managed diving equipment and supervised hands-on training.</w:t>
+      </w:r>
+    </w:p>
+    <w:p>
+      <w:pPr>
+        <w:spacing w:after="0" w:line="240" w:lineRule="auto"/>
+        <w:rPr>
+          <w:rFonts w:ascii="Times New Roman" w:hAnsi="Times New Roman" w:cs="Times New Roman"/>
+          <w:b/>
+          <w:bCs/>
+          <w:sz w:val="24"/>
+          <w:szCs w:val="24"/>
+        </w:rPr>
+      </w:pPr>
+      <w:r>
+        <w:rPr>
+          <w:rFonts w:ascii="Times New Roman" w:hAnsi="Times New Roman" w:cs="Times New Roman"/>
+          <w:b/>
+          <w:bCs/>
+          <w:sz w:val="24"/>
+          <w:szCs w:val="24"/>
+        </w:rPr>
+        <w:t>Marine Ecology Research Technician, Kimbro Lab</w:t>
+      </w:r>
+    </w:p>
+    <w:p>
+      <w:pPr>
+        <w:spacing w:after="0" w:line="240" w:lineRule="auto"/>
+        <w:rPr>
+          <w:rFonts w:ascii="Times New Roman" w:hAnsi="Times New Roman" w:cs="Times New Roman"/>
+          <w:sz w:val="24"/>
+          <w:szCs w:val="24"/>
+        </w:rPr>
+      </w:pPr>
+      <w:r>
+        <w:rPr>
+          <w:rFonts w:ascii="Times New Roman" w:hAnsi="Times New Roman" w:cs="Times New Roman"/>
+          <w:sz w:val="24"/>
+          <w:szCs w:val="24"/>
+        </w:rPr>
+        <w:t>Northeastern University, Boston, MA  |  August 2022 – May 2023</w:t>
+      </w:r>
+    </w:p>
+    <w:p>
+      <w:pPr>
+        <w:pStyle w:val="ListParagraph"/>
+        <w:numPr>
+          <w:ilvl w:val="0"/>
+          <w:numId w:val="12"/>
+        </w:numPr>
+        <w:spacing w:after="0" w:line="240" w:lineRule="auto"/>
+        <w:rPr>
+          <w:rFonts w:ascii="Times New Roman" w:hAnsi="Times New Roman" w:cs="Times New Roman"/>
+          <w:sz w:val="24"/>
+          <w:szCs w:val="24"/>
+        </w:rPr>
+      </w:pPr>
+      <w:r>
+        <w:rPr>
+          <w:rFonts w:ascii="Times New Roman" w:eastAsia="Times New Roman" w:hAnsi="Times New Roman" w:cs="Times New Roman"/>
+          <w:kern w:val="0"/>
+          <w:sz w:val="24"/>
+          <w:szCs w:val="24"/>
+          <w14:ligatures w14:val="none"/>
+        </w:rPr>
+        <w:t xml:space="preserve">Led meta-analysis on Artificial Reef Units using R and ArcGIS. </w:t>
+      </w:r>
+    </w:p>
+    <w:p>
+      <w:pPr>
+        <w:pStyle w:val="ListParagraph"/>
+        <w:numPr>
+          <w:ilvl w:val="0"/>
+          <w:numId w:val="12"/>
+        </w:numPr>
+        <w:spacing w:after="0" w:line="240" w:lineRule="auto"/>
+        <w:rPr>
+          <w:rFonts w:ascii="Times New Roman" w:hAnsi="Times New Roman" w:cs="Times New Roman"/>
+          <w:sz w:val="24"/>
+          <w:szCs w:val="24"/>
+        </w:rPr>
+      </w:pPr>
+      <w:r>
+        <w:rPr>
+          <w:rFonts w:ascii="Times New Roman" w:eastAsia="Times New Roman" w:hAnsi="Times New Roman" w:cs="Times New Roman"/>
+          <w:kern w:val="0"/>
+          <w:sz w:val="24"/>
+          <w:szCs w:val="24"/>
+          <w14:ligatures w14:val="none"/>
+        </w:rPr>
+        <w:t xml:space="preserve">Synthesized scientific literature and created spatial visualizations. </w:t>
+      </w:r>
+    </w:p>
+    <w:p>
+      <w:pPr>
+        <w:pStyle w:val="ListParagraph"/>
+        <w:numPr>
+          <w:ilvl w:val="0"/>
+          <w:numId w:val="12"/>
+        </w:numPr>
+        <w:spacing w:after="0" w:line="240" w:lineRule="auto"/>
+        <w:rPr>
+          <w:rFonts w:ascii="Times New Roman" w:hAnsi="Times New Roman" w:cs="Times New Roman"/>
+          <w:sz w:val="24"/>
+          <w:szCs w:val="24"/>
+        </w:rPr>
+      </w:pPr>
+      <w:r>
+        <w:rPr>
+          <w:rFonts w:ascii="Times New Roman" w:eastAsia="Times New Roman" w:hAnsi="Times New Roman" w:cs="Times New Roman"/>
+          <w:kern w:val="0"/>
+          <w:sz w:val="24"/>
+          <w:szCs w:val="24"/>
+          <w14:ligatures w14:val="none"/>
+        </w:rPr>
+        <w:t>Provided SCUBA field support for research projects.</w:t>
+      </w:r>
+    </w:p>
+    <w:p>
+      <w:pPr>
+        <w:spacing w:after="0" w:line="240" w:lineRule="auto"/>
+        <w:rPr>
+          <w:rFonts w:ascii="Times New Roman" w:hAnsi="Times New Roman" w:cs="Times New Roman"/>
+        </w:rPr>
+      </w:pPr>
+    </w:p>
+    <w:p>
+      <w:pPr>
+        <w:pStyle w:val="Heading2"/>
+        <w:spacing w:before="0" w:after="0" w:line="240" w:lineRule="auto"/>
+        <w:rPr>
+          <w:rFonts w:ascii="Times New Roman" w:hAnsi="Times New Roman" w:cs="Times New Roman"/>
+          <w:color w:val="auto"/>
+        </w:rPr>
+        <w:sectPr>
+          <w:headerReference w:type="default" r:id="rId9"/>
+          <w:pgSz w:w="12240" w:h="15840"/>
+          <w:pgMar w:top="1440" w:right="1440" w:bottom="1440" w:left="1440" w:header="720" w:footer="720" w:gutter="0"/>
+          <w:cols w:space="720"/>
+          <w:docGrid w:linePitch="360"/>
+        </w:sectPr>
+      </w:pPr>
+    </w:p>
+    <w:p>
+      <w:pPr>
+        <w:pStyle w:val="Heading2"/>
+        <w:spacing w:before="0" w:after="0" w:line="240" w:lineRule="auto"/>
+        <w:jc w:val="center"/>
+        <w:rPr>
+          <w:rFonts w:ascii="Times New Roman" w:hAnsi="Times New Roman" w:cs="Times New Roman"/>
+          <w:color w:val="auto"/>
+          <w:u w:val="single"/>
+        </w:rPr>
+      </w:pPr>
+      <w:r>
+        <w:rPr>
+          <w:rFonts w:ascii="Times New Roman" w:hAnsi="Times New Roman" w:cs="Times New Roman"/>
+          <w:color w:val="auto"/>
+          <w:u w:val="single"/>
+        </w:rPr>
+        <w:t>Skills</w:t>
+      </w:r>
+    </w:p>
+    <w:p>
+      <w:pPr>
+        <w:pStyle w:val="Heading2"/>
+        <w:numPr>
+          <w:ilvl w:val="0"/>
+          <w:numId w:val="13"/>
+        </w:numPr>
+        <w:spacing w:before="0" w:after="0" w:line="240" w:lineRule="auto"/>
+        <w:rPr>
+          <w:rFonts w:ascii="Times New Roman" w:eastAsiaTheme="minorHAnsi" w:hAnsi="Times New Roman" w:cs="Times New Roman"/>
+          <w:color w:val="auto"/>
+          <w:sz w:val="24"/>
+          <w:szCs w:val="24"/>
+        </w:rPr>
+      </w:pPr>
+      <w:r>
+        <w:rPr>
+          <w:rFonts w:ascii="Times New Roman" w:eastAsiaTheme="minorHAnsi" w:hAnsi="Times New Roman" w:cs="Times New Roman"/>
+          <w:b/>
+          <w:bCs/>
+          <w:color w:val="auto"/>
+          <w:sz w:val="24"/>
+          <w:szCs w:val="24"/>
+        </w:rPr>
+        <w:t>Technical Skills</w:t>
+      </w:r>
+      <w:r>
+        <w:rPr>
+          <w:rFonts w:ascii="Times New Roman" w:eastAsiaTheme="minorHAnsi" w:hAnsi="Times New Roman" w:cs="Times New Roman"/>
+          <w:color w:val="auto"/>
+          <w:sz w:val="24"/>
+          <w:szCs w:val="24"/>
+        </w:rPr>
+        <w:t>: Python, R, ArcGIS, Tableau</w:t>
+      </w:r>
+    </w:p>
+    <w:p>
+      <w:pPr>
+        <w:pStyle w:val="ListParagraph"/>
+        <w:numPr>
+          <w:ilvl w:val="0"/>
+          <w:numId w:val="13"/>
+        </w:numPr>
+        <w:spacing w:after="0" w:line="240" w:lineRule="auto"/>
+        <w:rPr>
+          <w:rFonts w:ascii="Times New Roman" w:hAnsi="Times New Roman" w:cs="Times New Roman"/>
+          <w:b/>
+          <w:bCs/>
+          <w:sz w:val="24"/>
+          <w:szCs w:val="24"/>
+        </w:rPr>
+      </w:pPr>
+      <w:r>
+        <w:rPr>
+          <w:rFonts w:ascii="Times New Roman" w:hAnsi="Times New Roman" w:cs="Times New Roman"/>
+          <w:b/>
+          <w:bCs/>
+          <w:sz w:val="24"/>
+          <w:szCs w:val="24"/>
+        </w:rPr>
+        <w:t>A</w:t>
+      </w:r>
+      <w:r>
+        <w:rPr>
+          <w:rFonts w:ascii="Times New Roman" w:hAnsi="Times New Roman" w:cs="Times New Roman"/>
+          <w:b/>
+          <w:bCs/>
+          <w:sz w:val="24"/>
+          <w:szCs w:val="24"/>
+        </w:rPr>
+        <w:t xml:space="preserve">I &amp; Programming: </w:t>
+      </w:r>
+      <w:r>
+        <w:rPr>
+          <w:rFonts w:ascii="Times New Roman" w:hAnsi="Times New Roman" w:cs="Times New Roman"/>
+          <w:sz w:val="24"/>
+          <w:szCs w:val="24"/>
+        </w:rPr>
+        <w:t xml:space="preserve">Agent Development Kit (ADK), Machine Learning, Gemini, </w:t>
+      </w:r>
+      <w:proofErr w:type="spellStart"/>
+      <w:r>
+        <w:rPr>
+          <w:rFonts w:ascii="Times New Roman" w:hAnsi="Times New Roman" w:cs="Times New Roman"/>
+          <w:sz w:val="24"/>
+          <w:szCs w:val="24"/>
+        </w:rPr>
+        <w:t>Ollama</w:t>
+      </w:r>
+      <w:proofErr w:type="spellEnd"/>
+      <w:r>
+        <w:rPr>
+          <w:rFonts w:ascii="Times New Roman" w:hAnsi="Times New Roman" w:cs="Times New Roman"/>
+          <w:sz w:val="24"/>
+          <w:szCs w:val="24"/>
+        </w:rPr>
+        <w:t>, Kaggle</w:t>
+      </w:r>
+      <w:r>
+        <w:rPr>
+          <w:rFonts w:ascii="Times New Roman" w:hAnsi="Times New Roman" w:cs="Times New Roman"/>
+          <w:sz w:val="24"/>
+          <w:szCs w:val="24"/>
+        </w:rPr>
+        <w:t xml:space="preserve">, </w:t>
+      </w:r>
+      <w:proofErr w:type="spellStart"/>
+      <w:r>
+        <w:rPr>
+          <w:rFonts w:ascii="Times New Roman" w:hAnsi="Times New Roman" w:cs="Times New Roman"/>
+          <w:sz w:val="24"/>
+          <w:szCs w:val="24"/>
+        </w:rPr>
+        <w:t>LangChain</w:t>
+      </w:r>
+      <w:proofErr w:type="spellEnd"/>
+    </w:p>
+    <w:p>
+      <w:pPr>
+        <w:pStyle w:val="Heading2"/>
+        <w:numPr>
+          <w:ilvl w:val="0"/>
+          <w:numId w:val="13"/>
+        </w:numPr>
+        <w:spacing w:before="0" w:after="0" w:line="240" w:lineRule="auto"/>
+        <w:rPr>
+          <w:rFonts w:ascii="Times New Roman" w:eastAsiaTheme="minorHAnsi" w:hAnsi="Times New Roman" w:cs="Times New Roman"/>
+          <w:color w:val="auto"/>
+          <w:sz w:val="24"/>
+          <w:szCs w:val="24"/>
+        </w:rPr>
+      </w:pPr>
+      <w:r>
+        <w:rPr>
+          <w:rFonts w:ascii="Times New Roman" w:eastAsiaTheme="minorHAnsi" w:hAnsi="Times New Roman" w:cs="Times New Roman"/>
+          <w:b/>
+          <w:bCs/>
+          <w:color w:val="auto"/>
+          <w:sz w:val="24"/>
+          <w:szCs w:val="24"/>
+        </w:rPr>
+        <w:t>Field &amp; Research Skills</w:t>
+      </w:r>
+      <w:r>
+        <w:rPr>
+          <w:rFonts w:ascii="Times New Roman" w:eastAsiaTheme="minorHAnsi" w:hAnsi="Times New Roman" w:cs="Times New Roman"/>
+          <w:color w:val="auto"/>
+          <w:sz w:val="24"/>
+          <w:szCs w:val="24"/>
+        </w:rPr>
+        <w:t>: Ecological Fieldwork, Data Collection, SCUBA Diving, Protected Species Observation</w:t>
+      </w:r>
+    </w:p>
+    <w:p>
+      <w:pPr>
+        <w:pStyle w:val="Heading2"/>
+        <w:numPr>
+          <w:ilvl w:val="0"/>
+          <w:numId w:val="13"/>
+        </w:numPr>
+        <w:spacing w:before="0" w:after="0" w:line="240" w:lineRule="auto"/>
+        <w:rPr>
+          <w:rFonts w:ascii="Times New Roman" w:eastAsiaTheme="minorHAnsi" w:hAnsi="Times New Roman" w:cs="Times New Roman"/>
+          <w:color w:val="auto"/>
+          <w:sz w:val="24"/>
+          <w:szCs w:val="24"/>
+        </w:rPr>
+      </w:pPr>
+      <w:r>
+        <w:rPr>
+          <w:rFonts w:ascii="Times New Roman" w:eastAsiaTheme="minorHAnsi" w:hAnsi="Times New Roman" w:cs="Times New Roman"/>
+          <w:b/>
+          <w:bCs/>
+          <w:color w:val="auto"/>
+          <w:sz w:val="24"/>
+          <w:szCs w:val="24"/>
+        </w:rPr>
+        <w:t>Project &amp; Leadership Skills</w:t>
+      </w:r>
+      <w:r>
+        <w:rPr>
+          <w:rFonts w:ascii="Times New Roman" w:eastAsiaTheme="minorHAnsi" w:hAnsi="Times New Roman" w:cs="Times New Roman"/>
+          <w:color w:val="auto"/>
+          <w:sz w:val="24"/>
+          <w:szCs w:val="24"/>
+        </w:rPr>
+        <w:t>: Project Management, Team Leadership, Scientific Communication</w:t>
+      </w:r>
+    </w:p>
+    <w:p>
+      <w:pPr>
+        <w:tabs>
+          <w:tab w:val="left" w:pos="2136"/>
+        </w:tabs>
+        <w:spacing w:after="0" w:line="240" w:lineRule="auto"/>
+        <w:jc w:val="center"/>
+        <w:rPr>
+          <w:rFonts w:ascii="Times New Roman" w:hAnsi="Times New Roman" w:cs="Times New Roman"/>
+        </w:rPr>
+      </w:pPr>
+    </w:p>
+    <w:p>
+      <w:pPr>
+        <w:pStyle w:val="Heading2"/>
+        <w:spacing w:before="0" w:after="0" w:line="240" w:lineRule="auto"/>
+        <w:jc w:val="center"/>
+        <w:rPr>
+          <w:rFonts w:ascii="Times New Roman" w:hAnsi="Times New Roman" w:cs="Times New Roman"/>
+          <w:color w:val="auto"/>
+          <w:u w:val="single"/>
+        </w:rPr>
+      </w:pPr>
+      <w:r>
+        <w:rPr>
+          <w:rFonts w:ascii="Times New Roman" w:hAnsi="Times New Roman" w:cs="Times New Roman"/>
+          <w:color w:val="auto"/>
+          <w:u w:val="single"/>
+        </w:rPr>
+        <w:t>Certifications</w:t>
+      </w:r>
+    </w:p>
+    <w:p>
+      <w:pPr>
+        <w:pStyle w:val="ListParagraph"/>
+        <w:numPr>
+          <w:ilvl w:val="0"/>
+          <w:numId w:val="4"/>
+        </w:numPr>
+        <w:spacing w:after="0" w:line="240" w:lineRule="auto"/>
+        <w:rPr>
+          <w:rFonts w:ascii="Times New Roman" w:eastAsia="Times New Roman" w:hAnsi="Times New Roman" w:cs="Times New Roman"/>
+          <w:kern w:val="0"/>
+          <w:sz w:val="24"/>
+          <w:szCs w:val="24"/>
+          <w14:ligatures w14:val="none"/>
+        </w:rPr>
+      </w:pPr>
+      <w:r>
+        <w:rPr>
+          <w:rFonts w:ascii="Times New Roman" w:eastAsia="Times New Roman" w:hAnsi="Times New Roman" w:cs="Times New Roman"/>
+          <w:kern w:val="0"/>
+          <w:sz w:val="24"/>
+          <w:szCs w:val="24"/>
+          <w14:ligatures w14:val="none"/>
+        </w:rPr>
+        <w:t>AAUS Scientific Diver, American Academy of Underwater Sciences, 2019</w:t>
+      </w:r>
+    </w:p>
+    <w:p>
+      <w:pPr>
+        <w:pStyle w:val="ListParagraph"/>
+        <w:numPr>
+          <w:ilvl w:val="0"/>
+          <w:numId w:val="4"/>
+        </w:numPr>
+        <w:spacing w:after="0" w:line="240" w:lineRule="auto"/>
+        <w:rPr>
+          <w:rFonts w:ascii="Times New Roman" w:hAnsi="Times New Roman" w:cs="Times New Roman"/>
+          <w:sz w:val="24"/>
+          <w:szCs w:val="24"/>
+        </w:rPr>
+      </w:pPr>
+      <w:r>
+        <w:rPr>
+          <w:rFonts w:ascii="Times New Roman" w:hAnsi="Times New Roman" w:cs="Times New Roman"/>
+          <w:sz w:val="24"/>
+          <w:szCs w:val="24"/>
+        </w:rPr>
+        <w:t>Protected Species Observer,</w:t>
+      </w:r>
+      <w:r>
+        <w:rPr>
+          <w:rFonts w:ascii="Times New Roman" w:hAnsi="Times New Roman" w:cs="Times New Roman"/>
+          <w:sz w:val="24"/>
+          <w:szCs w:val="24"/>
+        </w:rPr>
+        <w:t xml:space="preserve"> </w:t>
+      </w:r>
+      <w:r>
+        <w:rPr>
+          <w:rFonts w:ascii="Times New Roman" w:hAnsi="Times New Roman" w:cs="Times New Roman"/>
+          <w:sz w:val="24"/>
+          <w:szCs w:val="24"/>
+        </w:rPr>
+        <w:t xml:space="preserve">AIS, </w:t>
+      </w:r>
+      <w:r>
+        <w:rPr>
+          <w:rFonts w:ascii="Times New Roman" w:hAnsi="Times New Roman" w:cs="Times New Roman"/>
+          <w:sz w:val="24"/>
+          <w:szCs w:val="24"/>
+        </w:rPr>
+        <w:t>2021</w:t>
+      </w:r>
+    </w:p>
+    <w:p>
+      <w:pPr>
+        <w:pStyle w:val="ListParagraph"/>
+        <w:numPr>
+          <w:ilvl w:val="0"/>
+          <w:numId w:val="4"/>
+        </w:numPr>
+        <w:spacing w:after="0" w:line="240" w:lineRule="auto"/>
+        <w:rPr>
+          <w:rFonts w:ascii="Times New Roman" w:hAnsi="Times New Roman" w:cs="Times New Roman"/>
+          <w:sz w:val="24"/>
+          <w:szCs w:val="24"/>
+        </w:rPr>
+      </w:pPr>
+      <w:r>
+        <w:rPr>
+          <w:rFonts w:ascii="Times New Roman" w:hAnsi="Times New Roman" w:cs="Times New Roman"/>
+          <w:sz w:val="24"/>
+          <w:szCs w:val="24"/>
+        </w:rPr>
+        <w:t>Master SCUBA diver, PADI, 2014</w:t>
+      </w:r>
+    </w:p>
+    <w:p>
+      <w:pPr>
+        <w:pStyle w:val="ListParagraph"/>
+        <w:numPr>
+          <w:ilvl w:val="0"/>
+          <w:numId w:val="4"/>
+        </w:numPr>
+        <w:spacing w:after="0" w:line="240" w:lineRule="auto"/>
+        <w:rPr>
+          <w:rFonts w:ascii="Times New Roman" w:hAnsi="Times New Roman" w:cs="Times New Roman"/>
+          <w:sz w:val="24"/>
+          <w:szCs w:val="24"/>
+        </w:rPr>
+      </w:pPr>
+      <w:r>
+        <w:rPr>
+          <w:rFonts w:ascii="Times New Roman" w:hAnsi="Times New Roman" w:cs="Times New Roman"/>
+          <w:sz w:val="24"/>
+          <w:szCs w:val="24"/>
+        </w:rPr>
+        <w:t>NITROX Scuba diver, PADI, 2018</w:t>
+      </w:r>
+    </w:p>
+    <w:p>
+      <w:pPr>
+        <w:pStyle w:val="ListParagraph"/>
+        <w:numPr>
+          <w:ilvl w:val="0"/>
+          <w:numId w:val="4"/>
+        </w:numPr>
+        <w:spacing w:after="0" w:line="240" w:lineRule="auto"/>
+        <w:rPr>
+          <w:rFonts w:ascii="Times New Roman" w:hAnsi="Times New Roman" w:cs="Times New Roman"/>
+          <w:sz w:val="24"/>
+          <w:szCs w:val="24"/>
+        </w:rPr>
+      </w:pPr>
+      <w:r>
+        <w:rPr>
+          <w:rFonts w:ascii="Times New Roman" w:hAnsi="Times New Roman" w:cs="Times New Roman"/>
+          <w:sz w:val="24"/>
+          <w:szCs w:val="24"/>
+        </w:rPr>
+        <w:t>Florida Boat Operating License, National Association of State Boating Law Administrators, 2019</w:t>
+      </w:r>
+    </w:p>
+    <w:p>
+      <w:pPr>
+        <w:spacing w:after="0" w:line="240" w:lineRule="auto"/>
+        <w:rPr>
+          <w:rFonts w:ascii="Times New Roman" w:hAnsi="Times New Roman" w:cs="Times New Roman"/>
+        </w:rPr>
+        <w:sectPr>
+          <w:type w:val="continuous"/>
+          <w:pgSz w:w="12240" w:h="15840"/>
+          <w:pgMar w:top="1440" w:right="1440" w:bottom="1440" w:left="1440" w:header="720" w:footer="720" w:gutter="0"/>
+          <w:cols w:num="2" w:space="0"/>
+          <w:docGrid w:linePitch="360"/>
+        </w:sectPr>
+      </w:pPr>
+    </w:p>
+    <w:p>
+      <w:pPr>
+        <w:pStyle w:val="Heading2"/>
+        <w:spacing w:before="0" w:after="0" w:line="240" w:lineRule="auto"/>
+        <w:rPr>
+          <w:rFonts w:ascii="Times New Roman" w:hAnsi="Times New Roman" w:cs="Times New Roman"/>
+          <w:color w:val="auto"/>
+          <w:u w:val="single"/>
+        </w:rPr>
+      </w:pPr>
+      <w:r>
+        <w:rPr>
+          <w:rFonts w:ascii="Times New Roman" w:hAnsi="Times New Roman" w:cs="Times New Roman"/>
+          <w:color w:val="auto"/>
+          <w:u w:val="single"/>
+        </w:rPr>
+        <w:t>Volunteer Work</w:t>
+      </w:r>
+    </w:p>
+    <w:p>
+      <w:pPr>
+        <w:spacing w:after="0" w:line="240" w:lineRule="auto"/>
+        <w:rPr>
+          <w:rFonts w:ascii="Times New Roman" w:hAnsi="Times New Roman" w:cs="Times New Roman"/>
+          <w:b/>
+          <w:bCs/>
+          <w:sz w:val="24"/>
+          <w:szCs w:val="24"/>
+        </w:rPr>
+      </w:pPr>
+      <w:r>
+        <w:rPr>
+          <w:rFonts w:ascii="Times New Roman" w:hAnsi="Times New Roman" w:cs="Times New Roman"/>
+          <w:b/>
+          <w:bCs/>
+          <w:sz w:val="24"/>
+          <w:szCs w:val="24"/>
+        </w:rPr>
+        <w:t>Grafton Massachusetts Conservation Commissioner</w:t>
+      </w:r>
+    </w:p>
+    <w:p>
+      <w:pPr>
+        <w:spacing w:after="0" w:line="240" w:lineRule="auto"/>
+        <w:rPr>
+          <w:rFonts w:ascii="Times New Roman" w:hAnsi="Times New Roman" w:cs="Times New Roman"/>
+          <w:sz w:val="24"/>
+          <w:szCs w:val="24"/>
+        </w:rPr>
+      </w:pPr>
+      <w:r>
+        <w:rPr>
+          <w:rFonts w:ascii="Times New Roman" w:hAnsi="Times New Roman" w:cs="Times New Roman"/>
+          <w:sz w:val="24"/>
+          <w:szCs w:val="24"/>
+        </w:rPr>
+        <w:t>June 2025</w:t>
+      </w:r>
+      <w:r>
+        <w:rPr>
+          <w:rFonts w:ascii="Times New Roman" w:hAnsi="Times New Roman" w:cs="Times New Roman"/>
+          <w:sz w:val="24"/>
+          <w:szCs w:val="24"/>
+        </w:rPr>
+        <w:t xml:space="preserve">– </w:t>
+      </w:r>
+      <w:r>
+        <w:rPr>
+          <w:rFonts w:ascii="Times New Roman" w:hAnsi="Times New Roman" w:cs="Times New Roman"/>
+          <w:sz w:val="24"/>
+          <w:szCs w:val="24"/>
+        </w:rPr>
+        <w:t>Present</w:t>
+      </w:r>
+    </w:p>
+    <w:p>
+      <w:pPr>
+        <w:numPr>
+          <w:ilvl w:val="0"/>
+          <w:numId w:val="7"/>
+        </w:numPr>
+        <w:spacing w:after="0" w:line="240" w:lineRule="auto"/>
+        <w:contextualSpacing/>
+        <w:rPr>
+          <w:rFonts w:ascii="Times New Roman" w:eastAsia="Calibri" w:hAnsi="Times New Roman" w:cs="Times New Roman"/>
+          <w:kern w:val="0"/>
+          <w:sz w:val="24"/>
+          <w:szCs w:val="24"/>
+          <w14:ligatures w14:val="none"/>
+        </w:rPr>
+      </w:pPr>
+      <w:r>
+        <w:rPr>
+          <w:rFonts w:ascii="Times New Roman" w:eastAsia="Calibri" w:hAnsi="Times New Roman" w:cs="Times New Roman"/>
+          <w:kern w:val="0"/>
+          <w:sz w:val="24"/>
+          <w:szCs w:val="24"/>
+          <w14:ligatures w14:val="none"/>
+        </w:rPr>
+        <w:t>Reviewed</w:t>
+      </w:r>
+      <w:r>
+        <w:rPr>
+          <w:rFonts w:ascii="Times New Roman" w:eastAsia="Calibri" w:hAnsi="Times New Roman" w:cs="Times New Roman"/>
+          <w:kern w:val="0"/>
+          <w:sz w:val="24"/>
+          <w:szCs w:val="24"/>
+          <w14:ligatures w14:val="none"/>
+        </w:rPr>
+        <w:t xml:space="preserve"> 25+</w:t>
+      </w:r>
+      <w:r>
+        <w:rPr>
+          <w:rFonts w:ascii="Times New Roman" w:eastAsia="Calibri" w:hAnsi="Times New Roman" w:cs="Times New Roman"/>
+          <w:kern w:val="0"/>
+          <w:sz w:val="24"/>
+          <w:szCs w:val="24"/>
+          <w14:ligatures w14:val="none"/>
+        </w:rPr>
+        <w:t xml:space="preserve"> development proposals and ensured compliance with Massachusetts Wetlands Protection Act and local environmental regulations</w:t>
+      </w:r>
+    </w:p>
+    <w:p>
+      <w:pPr>
+        <w:numPr>
+          <w:ilvl w:val="0"/>
+          <w:numId w:val="7"/>
+        </w:numPr>
+        <w:spacing w:after="0" w:line="240" w:lineRule="auto"/>
+        <w:contextualSpacing/>
+        <w:rPr>
+          <w:rFonts w:ascii="Times New Roman" w:eastAsia="Calibri" w:hAnsi="Times New Roman" w:cs="Times New Roman"/>
+          <w:kern w:val="0"/>
+          <w:sz w:val="24"/>
+          <w:szCs w:val="24"/>
+          <w14:ligatures w14:val="none"/>
+        </w:rPr>
+      </w:pPr>
+      <w:r>
+        <w:rPr>
+          <w:rFonts w:ascii="Times New Roman" w:eastAsia="Calibri" w:hAnsi="Times New Roman" w:cs="Times New Roman"/>
+          <w:kern w:val="0"/>
+          <w:sz w:val="24"/>
+          <w:szCs w:val="24"/>
+          <w14:ligatures w14:val="none"/>
+        </w:rPr>
+        <w:t>Collaborated with</w:t>
+      </w:r>
+      <w:r>
+        <w:rPr>
+          <w:rFonts w:ascii="Times New Roman" w:eastAsia="Calibri" w:hAnsi="Times New Roman" w:cs="Times New Roman"/>
+          <w:kern w:val="0"/>
+          <w:sz w:val="24"/>
+          <w:szCs w:val="24"/>
+          <w14:ligatures w14:val="none"/>
+        </w:rPr>
+        <w:t xml:space="preserve"> 50+</w:t>
+      </w:r>
+      <w:r>
+        <w:rPr>
+          <w:rFonts w:ascii="Times New Roman" w:eastAsia="Calibri" w:hAnsi="Times New Roman" w:cs="Times New Roman"/>
+          <w:kern w:val="0"/>
+          <w:sz w:val="24"/>
+          <w:szCs w:val="24"/>
+          <w14:ligatures w14:val="none"/>
+        </w:rPr>
+        <w:t xml:space="preserve"> community members, developers, and municipal staff on land use and conservation projects</w:t>
+      </w:r>
+    </w:p>
+    <w:p>
+      <w:pPr>
+        <w:numPr>
+          <w:ilvl w:val="0"/>
+          <w:numId w:val="7"/>
+        </w:numPr>
+        <w:spacing w:after="0" w:line="240" w:lineRule="auto"/>
+        <w:contextualSpacing/>
+        <w:rPr>
+          <w:rFonts w:ascii="Times New Roman" w:eastAsia="Calibri" w:hAnsi="Times New Roman" w:cs="Times New Roman"/>
+          <w:kern w:val="0"/>
+          <w:sz w:val="24"/>
+          <w:szCs w:val="24"/>
+          <w14:ligatures w14:val="none"/>
+        </w:rPr>
+      </w:pPr>
+      <w:r>
+        <w:rPr>
+          <w:rFonts w:ascii="Times New Roman" w:eastAsia="Calibri" w:hAnsi="Times New Roman" w:cs="Times New Roman"/>
+          <w:kern w:val="0"/>
+          <w:sz w:val="24"/>
+          <w:szCs w:val="24"/>
+          <w14:ligatures w14:val="none"/>
+        </w:rPr>
+        <w:t>Assessed ecological impacts and prioritized conservation initiatives</w:t>
       </w:r>
     </w:p>
     <w:sectPr>
+      <w:headerReference w:type="default" r:id="rId10"/>
+      <w:type w:val="continuous"/>
       <w:pgSz w:w="12240" w:h="15840"/>
       <w:pgMar w:top="1440" w:right="1440" w:bottom="1440" w:left="1440" w:header="720" w:footer="720" w:gutter="0"/>
       <w:cols w:space="720"/>
@@ -1334,6 +1228,123 @@
     </w:sectPr>
   </w:body>
 </w:document>
+</file>
+
+<file path=word/endnotes.xml><?xml version="1.0" encoding="utf-8"?>
+<w:endnotes xmlns:wpc="http://schemas.microsoft.com/office/word/2010/wordprocessingCanvas" xmlns:cx="http://schemas.microsoft.com/office/drawing/2014/chartex" xmlns:cx1="http://schemas.microsoft.com/office/drawing/2015/9/8/chartex" xmlns:cx2="http://schemas.microsoft.com/office/drawing/2015/10/21/chartex" xmlns:cx3="http://schemas.microsoft.com/office/drawing/2016/5/9/chartex" xmlns:cx4="http://schemas.microsoft.com/office/drawing/2016/5/10/chartex" xmlns:cx5="http://schemas.microsoft.com/office/drawing/2016/5/11/chartex" xmlns:cx6="http://schemas.microsoft.com/office/drawing/2016/5/12/chartex" xmlns:cx7="http://schemas.microsoft.com/office/drawing/2016/5/13/chartex" xmlns:cx8="http://schemas.microsoft.com/office/drawing/2016/5/14/chartex" xmlns:mc="http://schemas.openxmlformats.org/markup-compatibility/2006" xmlns:aink="http://schemas.microsoft.com/office/drawing/2016/ink" xmlns:am3d="http://schemas.microsoft.com/office/drawing/2017/model3d" xmlns:o="urn:schemas-microsoft-com:office:office" xmlns:oel="http://schemas.microsoft.com/office/2019/extlst" xmlns:r="http://schemas.openxmlformats.org/officeDocument/2006/relationships" xmlns:m="http://schemas.openxmlformats.org/officeDocument/2006/math" xmlns:v="urn:schemas-microsoft-com:vml" xmlns:wp14="http://schemas.microsoft.com/office/word/2010/wordprocessingDrawing" xmlns:wp="http://schemas.openxmlformats.org/drawingml/2006/wordprocessingDrawing" xmlns:w10="urn:schemas-microsoft-com:office:word" xmlns:w="http://schemas.openxmlformats.org/wordprocessingml/2006/main" xmlns:w14="http://schemas.microsoft.com/office/word/2010/wordml" xmlns:w15="http://schemas.microsoft.com/office/word/2012/wordml" xmlns:w16cex="http://schemas.microsoft.com/office/word/2018/wordml/cex" xmlns:w16cid="http://schemas.microsoft.com/office/word/2016/wordml/cid" xmlns:w16="http://schemas.microsoft.com/office/word/2018/wordml" xmlns:w16du="http://schemas.microsoft.com/office/word/2023/wordml/word16du" xmlns:w16sdtdh="http://schemas.microsoft.com/office/word/2020/wordml/sdtdatahash" xmlns:w16sdtfl="http://schemas.microsoft.com/office/word/2024/wordml/sdtformatlock" xmlns:w16se="http://schemas.microsoft.com/office/word/2015/wordml/symex" xmlns:wpg="http://schemas.microsoft.com/office/word/2010/wordprocessingGroup" xmlns:wpi="http://schemas.microsoft.com/office/word/2010/wordprocessingInk" xmlns:wne="http://schemas.microsoft.com/office/word/2006/wordml" xmlns:wps="http://schemas.microsoft.com/office/word/2010/wordprocessingShape" mc:Ignorable="w14 w15 w16se w16cid w16 w16cex w16sdtdh w16sdtfl w16du wp14">
+  <w:endnote w:type="separator" w:id="-1">
+    <w:p>
+      <w:pPr>
+        <w:spacing w:after="0" w:line="240" w:lineRule="auto"/>
+      </w:pPr>
+      <w:r>
+        <w:separator/>
+      </w:r>
+    </w:p>
+  </w:endnote>
+  <w:endnote w:type="continuationSeparator" w:id="0">
+    <w:p>
+      <w:pPr>
+        <w:spacing w:after="0" w:line="240" w:lineRule="auto"/>
+      </w:pPr>
+      <w:r>
+        <w:continuationSeparator/>
+      </w:r>
+    </w:p>
+  </w:endnote>
+</w:endnotes>
+</file>
+
+<file path=word/footnotes.xml><?xml version="1.0" encoding="utf-8"?>
+<w:footnotes xmlns:wpc="http://schemas.microsoft.com/office/word/2010/wordprocessingCanvas" xmlns:cx="http://schemas.microsoft.com/office/drawing/2014/chartex" xmlns:cx1="http://schemas.microsoft.com/office/drawing/2015/9/8/chartex" xmlns:cx2="http://schemas.microsoft.com/office/drawing/2015/10/21/chartex" xmlns:cx3="http://schemas.microsoft.com/office/drawing/2016/5/9/chartex" xmlns:cx4="http://schemas.microsoft.com/office/drawing/2016/5/10/chartex" xmlns:cx5="http://schemas.microsoft.com/office/drawing/2016/5/11/chartex" xmlns:cx6="http://schemas.microsoft.com/office/drawing/2016/5/12/chartex" xmlns:cx7="http://schemas.microsoft.com/office/drawing/2016/5/13/chartex" xmlns:cx8="http://schemas.microsoft.com/office/drawing/2016/5/14/chartex" xmlns:mc="http://schemas.openxmlformats.org/markup-compatibility/2006" xmlns:aink="http://schemas.microsoft.com/office/drawing/2016/ink" xmlns:am3d="http://schemas.microsoft.com/office/drawing/2017/model3d" xmlns:o="urn:schemas-microsoft-com:office:office" xmlns:oel="http://schemas.microsoft.com/office/2019/extlst" xmlns:r="http://schemas.openxmlformats.org/officeDocument/2006/relationships" xmlns:m="http://schemas.openxmlformats.org/officeDocument/2006/math" xmlns:v="urn:schemas-microsoft-com:vml" xmlns:wp14="http://schemas.microsoft.com/office/word/2010/wordprocessingDrawing" xmlns:wp="http://schemas.openxmlformats.org/drawingml/2006/wordprocessingDrawing" xmlns:w10="urn:schemas-microsoft-com:office:word" xmlns:w="http://schemas.openxmlformats.org/wordprocessingml/2006/main" xmlns:w14="http://schemas.microsoft.com/office/word/2010/wordml" xmlns:w15="http://schemas.microsoft.com/office/word/2012/wordml" xmlns:w16cex="http://schemas.microsoft.com/office/word/2018/wordml/cex" xmlns:w16cid="http://schemas.microsoft.com/office/word/2016/wordml/cid" xmlns:w16="http://schemas.microsoft.com/office/word/2018/wordml" xmlns:w16du="http://schemas.microsoft.com/office/word/2023/wordml/word16du" xmlns:w16sdtdh="http://schemas.microsoft.com/office/word/2020/wordml/sdtdatahash" xmlns:w16sdtfl="http://schemas.microsoft.com/office/word/2024/wordml/sdtformatlock" xmlns:w16se="http://schemas.microsoft.com/office/word/2015/wordml/symex" xmlns:wpg="http://schemas.microsoft.com/office/word/2010/wordprocessingGroup" xmlns:wpi="http://schemas.microsoft.com/office/word/2010/wordprocessingInk" xmlns:wne="http://schemas.microsoft.com/office/word/2006/wordml" xmlns:wps="http://schemas.microsoft.com/office/word/2010/wordprocessingShape" mc:Ignorable="w14 w15 w16se w16cid w16 w16cex w16sdtdh w16sdtfl w16du wp14">
+  <w:footnote w:type="separator" w:id="-1">
+    <w:p>
+      <w:pPr>
+        <w:spacing w:after="0" w:line="240" w:lineRule="auto"/>
+      </w:pPr>
+      <w:r>
+        <w:separator/>
+      </w:r>
+    </w:p>
+  </w:footnote>
+  <w:footnote w:type="continuationSeparator" w:id="0">
+    <w:p>
+      <w:pPr>
+        <w:spacing w:after="0" w:line="240" w:lineRule="auto"/>
+      </w:pPr>
+      <w:r>
+        <w:continuationSeparator/>
+      </w:r>
+    </w:p>
+  </w:footnote>
+</w:footnotes>
+</file>
+
+<file path=word/header1.xml><?xml version="1.0" encoding="utf-8"?>
+<w:hdr xmlns:wpc="http://schemas.microsoft.com/office/word/2010/wordprocessingCanvas" xmlns:cx="http://schemas.microsoft.com/office/drawing/2014/chartex" xmlns:cx1="http://schemas.microsoft.com/office/drawing/2015/9/8/chartex" xmlns:cx2="http://schemas.microsoft.com/office/drawing/2015/10/21/chartex" xmlns:cx3="http://schemas.microsoft.com/office/drawing/2016/5/9/chartex" xmlns:cx4="http://schemas.microsoft.com/office/drawing/2016/5/10/chartex" xmlns:cx5="http://schemas.microsoft.com/office/drawing/2016/5/11/chartex" xmlns:cx6="http://schemas.microsoft.com/office/drawing/2016/5/12/chartex" xmlns:cx7="http://schemas.microsoft.com/office/drawing/2016/5/13/chartex" xmlns:cx8="http://schemas.microsoft.com/office/drawing/2016/5/14/chartex" xmlns:mc="http://schemas.openxmlformats.org/markup-compatibility/2006" xmlns:aink="http://schemas.microsoft.com/office/drawing/2016/ink" xmlns:am3d="http://schemas.microsoft.com/office/drawing/2017/model3d" xmlns:o="urn:schemas-microsoft-com:office:office" xmlns:oel="http://schemas.microsoft.com/office/2019/extlst" xmlns:r="http://schemas.openxmlformats.org/officeDocument/2006/relationships" xmlns:m="http://schemas.openxmlformats.org/officeDocument/2006/math" xmlns:v="urn:schemas-microsoft-com:vml" xmlns:wp14="http://schemas.microsoft.com/office/word/2010/wordprocessingDrawing" xmlns:wp="http://schemas.openxmlformats.org/drawingml/2006/wordprocessingDrawing" xmlns:w10="urn:schemas-microsoft-com:office:word" xmlns:w="http://schemas.openxmlformats.org/wordprocessingml/2006/main" xmlns:w14="http://schemas.microsoft.com/office/word/2010/wordml" xmlns:w15="http://schemas.microsoft.com/office/word/2012/wordml" xmlns:w16cex="http://schemas.microsoft.com/office/word/2018/wordml/cex" xmlns:w16cid="http://schemas.microsoft.com/office/word/2016/wordml/cid" xmlns:w16="http://schemas.microsoft.com/office/word/2018/wordml" xmlns:w16du="http://schemas.microsoft.com/office/word/2023/wordml/word16du" xmlns:w16sdtdh="http://schemas.microsoft.com/office/word/2020/wordml/sdtdatahash" xmlns:w16sdtfl="http://schemas.microsoft.com/office/word/2024/wordml/sdtformatlock" xmlns:w16se="http://schemas.microsoft.com/office/word/2015/wordml/symex" xmlns:wpg="http://schemas.microsoft.com/office/word/2010/wordprocessingGroup" xmlns:wpi="http://schemas.microsoft.com/office/word/2010/wordprocessingInk" xmlns:wne="http://schemas.microsoft.com/office/word/2006/wordml" xmlns:wps="http://schemas.microsoft.com/office/word/2010/wordprocessingShape" mc:Ignorable="w14 w15 w16se w16cid w16 w16cex w16sdtdh w16sdtfl w16du wp14">
+  <w:p>
+    <w:pPr>
+      <w:pStyle w:val="Heading1"/>
+      <w:spacing w:before="0" w:after="0" w:line="240" w:lineRule="auto"/>
+      <w:rPr>
+        <w:rStyle w:val="Emphasis"/>
+        <w:rFonts w:ascii="Times New Roman" w:hAnsi="Times New Roman" w:cs="Times New Roman"/>
+        <w:b/>
+        <w:bCs/>
+        <w:i w:val="0"/>
+        <w:iCs w:val="0"/>
+        <w:color w:val="auto"/>
+        <w:sz w:val="36"/>
+        <w:szCs w:val="36"/>
+      </w:rPr>
+    </w:pPr>
+    <w:r>
+      <w:rPr>
+        <w:rStyle w:val="Emphasis"/>
+        <w:rFonts w:ascii="Times New Roman" w:hAnsi="Times New Roman" w:cs="Times New Roman"/>
+        <w:b/>
+        <w:bCs/>
+        <w:i w:val="0"/>
+        <w:iCs w:val="0"/>
+        <w:color w:val="auto"/>
+        <w:sz w:val="36"/>
+        <w:szCs w:val="36"/>
+      </w:rPr>
+      <w:t>Noah Haag</w:t>
+    </w:r>
+  </w:p>
+  <w:p>
+    <w:pPr>
+      <w:spacing w:after="0" w:line="240" w:lineRule="auto"/>
+      <w:rPr>
+        <w:rFonts w:ascii="Times New Roman" w:hAnsi="Times New Roman" w:cs="Times New Roman"/>
+        <w:sz w:val="24"/>
+        <w:szCs w:val="24"/>
+      </w:rPr>
+    </w:pPr>
+    <w:r>
+      <w:rPr>
+        <w:rFonts w:ascii="Times New Roman" w:hAnsi="Times New Roman" w:cs="Times New Roman"/>
+        <w:sz w:val="24"/>
+        <w:szCs w:val="24"/>
+      </w:rPr>
+      <w:t xml:space="preserve">13 South St, Grafton, MA 01519  |  610-888-1609  | noahhaag1998@gmail.com https://www.linkedin.com/in/noah-haag-961691161/ | https://github.com/NoahHaag </w:t>
+    </w:r>
+  </w:p>
+</w:hdr>
+</file>
+
+<file path=word/header2.xml><?xml version="1.0" encoding="utf-8"?>
+<w:hdr xmlns:wpc="http://schemas.microsoft.com/office/word/2010/wordprocessingCanvas" xmlns:cx="http://schemas.microsoft.com/office/drawing/2014/chartex" xmlns:cx1="http://schemas.microsoft.com/office/drawing/2015/9/8/chartex" xmlns:cx2="http://schemas.microsoft.com/office/drawing/2015/10/21/chartex" xmlns:cx3="http://schemas.microsoft.com/office/drawing/2016/5/9/chartex" xmlns:cx4="http://schemas.microsoft.com/office/drawing/2016/5/10/chartex" xmlns:cx5="http://schemas.microsoft.com/office/drawing/2016/5/11/chartex" xmlns:cx6="http://schemas.microsoft.com/office/drawing/2016/5/12/chartex" xmlns:cx7="http://schemas.microsoft.com/office/drawing/2016/5/13/chartex" xmlns:cx8="http://schemas.microsoft.com/office/drawing/2016/5/14/chartex" xmlns:mc="http://schemas.openxmlformats.org/markup-compatibility/2006" xmlns:aink="http://schemas.microsoft.com/office/drawing/2016/ink" xmlns:am3d="http://schemas.microsoft.com/office/drawing/2017/model3d" xmlns:o="urn:schemas-microsoft-com:office:office" xmlns:oel="http://schemas.microsoft.com/office/2019/extlst" xmlns:r="http://schemas.openxmlformats.org/officeDocument/2006/relationships" xmlns:m="http://schemas.openxmlformats.org/officeDocument/2006/math" xmlns:v="urn:schemas-microsoft-com:vml" xmlns:wp14="http://schemas.microsoft.com/office/word/2010/wordprocessingDrawing" xmlns:wp="http://schemas.openxmlformats.org/drawingml/2006/wordprocessingDrawing" xmlns:w10="urn:schemas-microsoft-com:office:word" xmlns:w="http://schemas.openxmlformats.org/wordprocessingml/2006/main" xmlns:w14="http://schemas.microsoft.com/office/word/2010/wordml" xmlns:w15="http://schemas.microsoft.com/office/word/2012/wordml" xmlns:w16cex="http://schemas.microsoft.com/office/word/2018/wordml/cex" xmlns:w16cid="http://schemas.microsoft.com/office/word/2016/wordml/cid" xmlns:w16="http://schemas.microsoft.com/office/word/2018/wordml" xmlns:w16du="http://schemas.microsoft.com/office/word/2023/wordml/word16du" xmlns:w16sdtdh="http://schemas.microsoft.com/office/word/2020/wordml/sdtdatahash" xmlns:w16sdtfl="http://schemas.microsoft.com/office/word/2024/wordml/sdtformatlock" xmlns:w16se="http://schemas.microsoft.com/office/word/2015/wordml/symex" xmlns:wpg="http://schemas.microsoft.com/office/word/2010/wordprocessingGroup" xmlns:wpi="http://schemas.microsoft.com/office/word/2010/wordprocessingInk" xmlns:wne="http://schemas.microsoft.com/office/word/2006/wordml" xmlns:wps="http://schemas.microsoft.com/office/word/2010/wordprocessingShape" mc:Ignorable="w14 w15 w16se w16cid w16 w16cex w16sdtdh w16sdtfl w16du wp14">
+  <w:p>
+    <w:pPr>
+      <w:spacing w:after="0" w:line="240" w:lineRule="auto"/>
+      <w:rPr>
+        <w:rFonts w:ascii="Times New Roman" w:hAnsi="Times New Roman" w:cs="Times New Roman"/>
+      </w:rPr>
+    </w:pPr>
+  </w:p>
+</w:hdr>
 </file>
 
 <file path=word/numbering.xml><?xml version="1.0" encoding="utf-8"?>
@@ -3787,6 +3798,61 @@
       <w:shd w:val="clear" w:color="auto" w:fill="E1DFDD"/>
     </w:rPr>
   </w:style>
+  <w:style w:type="paragraph" w:styleId="Header">
+    <w:name w:val="header"/>
+    <w:basedOn w:val="Normal"/>
+    <w:link w:val="HeaderChar"/>
+    <w:uiPriority w:val="99"/>
+    <w:unhideWhenUsed/>
+    <w:rsid w:val="00813098"/>
+    <w:pPr>
+      <w:tabs>
+        <w:tab w:val="center" w:pos="4680"/>
+        <w:tab w:val="right" w:pos="9360"/>
+      </w:tabs>
+      <w:spacing w:after="0" w:line="240" w:lineRule="auto"/>
+    </w:pPr>
+  </w:style>
+  <w:style w:type="character" w:customStyle="1" w:styleId="HeaderChar">
+    <w:name w:val="Header Char"/>
+    <w:basedOn w:val="DefaultParagraphFont"/>
+    <w:link w:val="Header"/>
+    <w:uiPriority w:val="99"/>
+    <w:rsid w:val="00813098"/>
+  </w:style>
+  <w:style w:type="paragraph" w:styleId="Footer">
+    <w:name w:val="footer"/>
+    <w:basedOn w:val="Normal"/>
+    <w:link w:val="FooterChar"/>
+    <w:uiPriority w:val="99"/>
+    <w:unhideWhenUsed/>
+    <w:rsid w:val="00813098"/>
+    <w:pPr>
+      <w:tabs>
+        <w:tab w:val="center" w:pos="4680"/>
+        <w:tab w:val="right" w:pos="9360"/>
+      </w:tabs>
+      <w:spacing w:after="0" w:line="240" w:lineRule="auto"/>
+    </w:pPr>
+  </w:style>
+  <w:style w:type="character" w:customStyle="1" w:styleId="FooterChar">
+    <w:name w:val="Footer Char"/>
+    <w:basedOn w:val="DefaultParagraphFont"/>
+    <w:link w:val="Footer"/>
+    <w:uiPriority w:val="99"/>
+    <w:rsid w:val="00813098"/>
+  </w:style>
+  <w:style w:type="character" w:styleId="Emphasis">
+    <w:name w:val="Emphasis"/>
+    <w:basedOn w:val="DefaultParagraphFont"/>
+    <w:uiPriority w:val="20"/>
+    <w:qFormat/>
+    <w:rsid w:val="00813098"/>
+    <w:rPr>
+      <w:i/>
+      <w:iCs/>
+    </w:rPr>
+  </w:style>
 </w:styles>
 </file>
 
@@ -4083,4 +4149,16 @@
     </a:ext>
   </a:extLst>
 </a:theme>
+</file>
+
+<file path=customXml/item1.xml><?xml version="1.0" encoding="utf-8"?>
+<b:Sources xmlns:b="http://schemas.openxmlformats.org/officeDocument/2006/bibliography" xmlns="http://schemas.openxmlformats.org/officeDocument/2006/bibliography" SelectedStyle="\APASixthEditionOfficeOnline.xsl" StyleName="APA" Version="6"/>
+</file>
+
+<file path=customXml/itemProps1.xml><?xml version="1.0" encoding="utf-8"?>
+<ds:datastoreItem xmlns:ds="http://schemas.openxmlformats.org/officeDocument/2006/customXml" ds:itemID="{F8E54EA9-9FA7-4118-8EAC-9D4EDB6540A2}">
+  <ds:schemaRefs>
+    <ds:schemaRef ds:uri="http://schemas.openxmlformats.org/officeDocument/2006/bibliography"/>
+  </ds:schemaRefs>
+</ds:datastoreItem>
 </file>
</xml_diff>